<commit_message>
Adição da configuração para 66 bits no guia rápido em português
</commit_message>
<xml_diff>
--- a/Manual e Guia Rápido/Manual_iDProx_v2.6.docx
+++ b/Manual e Guia Rápido/Manual_iDProx_v2.6.docx
@@ -68,6 +68,7 @@
           <w:szCs w:val="24"/>
         </w:rPr>
       </w:pPr>
+      <w:proofErr w:type="spellStart"/>
       <w:r>
         <w:rPr>
           <w:sz w:val="24"/>
@@ -75,14 +76,20 @@
         </w:rPr>
         <w:t>iDProx</w:t>
       </w:r>
+      <w:proofErr w:type="spellEnd"/>
     </w:p>
     <w:p>
       <w:r>
         <w:t xml:space="preserve">Obrigado por adquirir o </w:t>
       </w:r>
       <w:r>
-        <w:t>Leitor de Cartão de Proximidade iDProx</w:t>
-      </w:r>
+        <w:t xml:space="preserve">Leitor de Cartão de Proximidade </w:t>
+      </w:r>
+      <w:proofErr w:type="spellStart"/>
+      <w:r>
+        <w:t>iDProx</w:t>
+      </w:r>
+      <w:proofErr w:type="spellEnd"/>
       <w:r>
         <w:t>!</w:t>
       </w:r>
@@ -106,18 +113,40 @@
       </w:r>
     </w:p>
     <w:p>
-      <w:r>
-        <w:t>www.controlid.com.br/</w:t>
-      </w:r>
-      <w:r>
-        <w:t>userguide</w:t>
-      </w:r>
-      <w:r>
-        <w:t>/idprox</w:t>
-      </w:r>
-      <w:r>
-        <w:t>.pdf</w:t>
-      </w:r>
+      <w:hyperlink r:id="rId9" w:history="1">
+        <w:r>
+          <w:rPr>
+            <w:rStyle w:val="Hyperlink"/>
+            <w:color w:val="auto"/>
+            <w:u w:val="none"/>
+          </w:rPr>
+          <w:t>www.controlid.com.br/</w:t>
+        </w:r>
+        <w:r>
+          <w:rPr>
+            <w:rStyle w:val="Hyperlink"/>
+            <w:color w:val="auto"/>
+            <w:u w:val="none"/>
+          </w:rPr>
+          <w:t>userguide</w:t>
+        </w:r>
+        <w:r>
+          <w:rPr>
+            <w:rStyle w:val="Hyperlink"/>
+            <w:color w:val="auto"/>
+            <w:u w:val="none"/>
+          </w:rPr>
+          <w:t>/idprox</w:t>
+        </w:r>
+        <w:r>
+          <w:rPr>
+            <w:rStyle w:val="Hyperlink"/>
+            <w:color w:val="auto"/>
+            <w:u w:val="none"/>
+          </w:rPr>
+          <w:t>.pdf</w:t>
+        </w:r>
+      </w:hyperlink>
     </w:p>
     <w:p>
       <w:pPr>
@@ -131,9 +160,11 @@
       <w:r>
         <w:t xml:space="preserve">Para instalação de seu </w:t>
       </w:r>
+      <w:proofErr w:type="spellStart"/>
       <w:r>
         <w:t>iDProx</w:t>
       </w:r>
+      <w:proofErr w:type="spellEnd"/>
       <w:r>
         <w:t xml:space="preserve"> são necessário</w:t>
       </w:r>
@@ -144,7 +175,15 @@
         <w:t xml:space="preserve"> os seguintes itens: furadeira, buchas com respectivos paraf</w:t>
       </w:r>
       <w:r>
-        <w:t xml:space="preserve">usos, chave de fenda ou philips, </w:t>
+        <w:t xml:space="preserve">usos, chave de fenda ou </w:t>
+      </w:r>
+      <w:proofErr w:type="spellStart"/>
+      <w:r>
+        <w:t>philips</w:t>
+      </w:r>
+      <w:proofErr w:type="spellEnd"/>
+      <w:r>
+        <w:t xml:space="preserve">, </w:t>
       </w:r>
       <w:r>
         <w:t>fonte de 12V de no mínimo 1A.</w:t>
@@ -169,9 +208,11 @@
       <w:r>
         <w:t xml:space="preserve">correto funcionamento de seu </w:t>
       </w:r>
+      <w:proofErr w:type="spellStart"/>
       <w:r>
         <w:t>iDProx</w:t>
       </w:r>
+      <w:proofErr w:type="spellEnd"/>
       <w:r>
         <w:t xml:space="preserve"> devem ser tomados</w:t>
       </w:r>
@@ -221,7 +262,15 @@
         <w:ind w:left="360" w:hanging="180"/>
       </w:pPr>
       <w:r>
-        <w:t>Fixar o iDProx a 1,</w:t>
+        <w:t xml:space="preserve">Fixar o </w:t>
+      </w:r>
+      <w:proofErr w:type="spellStart"/>
+      <w:r>
+        <w:t>iDProx</w:t>
+      </w:r>
+      <w:proofErr w:type="spellEnd"/>
+      <w:r>
+        <w:t xml:space="preserve"> a 1,</w:t>
       </w:r>
       <w:r>
         <w:t>5</w:t>
@@ -279,7 +328,15 @@
         <w:ind w:left="426" w:hanging="142"/>
       </w:pPr>
       <w:r>
-        <w:t>Remover a lente plástica do iDProx com uma chave de fenda de no mínimo 3mm de largura (para evitar danificar o plástico):</w:t>
+        <w:t xml:space="preserve">Remover a lente plástica do </w:t>
+      </w:r>
+      <w:proofErr w:type="spellStart"/>
+      <w:r>
+        <w:t>iDProx</w:t>
+      </w:r>
+      <w:proofErr w:type="spellEnd"/>
+      <w:r>
+        <w:t xml:space="preserve"> com uma chave de fenda de no mínimo 3mm de largura (para evitar danificar o plástico):</w:t>
       </w:r>
     </w:p>
     <w:p>
@@ -309,7 +366,7 @@
                     <pic:cNvPicPr/>
                   </pic:nvPicPr>
                   <pic:blipFill>
-                    <a:blip r:embed="rId9" cstate="print">
+                    <a:blip r:embed="rId10" cstate="print">
                       <a:extLst>
                         <a:ext uri="{28A0092B-C50C-407E-A947-70E740481C1C}">
                           <a14:useLocalDpi xmlns:a14="http://schemas.microsoft.com/office/drawing/2010/main" val="0"/>
@@ -393,8 +450,13 @@
         <w:t xml:space="preserve">Passar todos os cabos necessários à operação e </w:t>
       </w:r>
       <w:r>
-        <w:t>conectá-los aos cabos do iDProx</w:t>
-      </w:r>
+        <w:t xml:space="preserve">conectá-los aos cabos do </w:t>
+      </w:r>
+      <w:proofErr w:type="spellStart"/>
+      <w:r>
+        <w:t>iDProx</w:t>
+      </w:r>
+      <w:proofErr w:type="spellEnd"/>
     </w:p>
     <w:p>
       <w:pPr>
@@ -408,9 +470,11 @@
       <w:r>
         <w:t xml:space="preserve">Fixar o </w:t>
       </w:r>
+      <w:proofErr w:type="spellStart"/>
       <w:r>
         <w:t>iDProx</w:t>
       </w:r>
+      <w:proofErr w:type="spellEnd"/>
       <w:r>
         <w:t xml:space="preserve"> </w:t>
       </w:r>
@@ -431,8 +495,8 @@
         </w:rPr>
         <w:drawing>
           <wp:inline distT="0" distB="0" distL="0" distR="0">
-            <wp:extent cx="1571625" cy="1666204"/>
-            <wp:effectExtent l="0" t="0" r="0" b="0"/>
+            <wp:extent cx="1485900" cy="1575320"/>
+            <wp:effectExtent l="0" t="0" r="0" b="6350"/>
             <wp:docPr id="39" name="Picture 39"/>
             <wp:cNvGraphicFramePr>
               <a:graphicFrameLocks xmlns:a="http://schemas.openxmlformats.org/drawingml/2006/main" noChangeAspect="1"/>
@@ -445,7 +509,7 @@
                     <pic:cNvPicPr/>
                   </pic:nvPicPr>
                   <pic:blipFill>
-                    <a:blip r:embed="rId10">
+                    <a:blip r:embed="rId11">
                       <a:extLst>
                         <a:ext uri="{28A0092B-C50C-407E-A947-70E740481C1C}">
                           <a14:useLocalDpi xmlns:a14="http://schemas.microsoft.com/office/drawing/2010/main" val="0"/>
@@ -459,7 +523,7 @@
                   <pic:spPr>
                     <a:xfrm>
                       <a:off x="0" y="0"/>
-                      <a:ext cx="1574495" cy="1669247"/>
+                      <a:ext cx="1497161" cy="1587259"/>
                     </a:xfrm>
                     <a:prstGeom prst="rect">
                       <a:avLst/>
@@ -496,6 +560,12 @@
     </w:p>
     <w:p>
       <w:pPr>
+        <w:pStyle w:val="PargrafodaLista"/>
+        <w:ind w:left="426"/>
+      </w:pPr>
+    </w:p>
+    <w:p>
+      <w:pPr>
         <w:pStyle w:val="Ttulo1"/>
       </w:pPr>
       <w:r>
@@ -554,7 +624,39 @@
         <w:rPr>
           <w:rFonts w:cs="Segoe UI Symbol"/>
         </w:rPr>
-        <w:t xml:space="preserve"> (Wiegand ou ABA Track II)</w:t>
+        <w:t xml:space="preserve"> (</w:t>
+      </w:r>
+      <w:proofErr w:type="spellStart"/>
+      <w:r>
+        <w:rPr>
+          <w:rFonts w:cs="Segoe UI Symbol"/>
+        </w:rPr>
+        <w:t>Wiegand</w:t>
+      </w:r>
+      <w:proofErr w:type="spellEnd"/>
+      <w:r>
+        <w:rPr>
+          <w:rFonts w:cs="Segoe UI Symbol"/>
+        </w:rPr>
+        <w:t>,</w:t>
+      </w:r>
+      <w:r>
+        <w:rPr>
+          <w:rFonts w:cs="Segoe UI Symbol"/>
+        </w:rPr>
+        <w:t xml:space="preserve"> ABA Track II</w:t>
+      </w:r>
+      <w:r>
+        <w:rPr>
+          <w:rFonts w:cs="Segoe UI Symbol"/>
+        </w:rPr>
+        <w:t xml:space="preserve"> ou RS232</w:t>
+      </w:r>
+      <w:r>
+        <w:rPr>
+          <w:rFonts w:cs="Segoe UI Symbol"/>
+        </w:rPr>
+        <w:t>)</w:t>
       </w:r>
       <w:r>
         <w:rPr>
@@ -605,7 +707,7 @@
                     <pic:cNvPicPr/>
                   </pic:nvPicPr>
                   <pic:blipFill>
-                    <a:blip r:embed="rId11">
+                    <a:blip r:embed="rId12">
                       <a:extLst>
                         <a:ext uri="{28A0092B-C50C-407E-A947-70E740481C1C}">
                           <a14:useLocalDpi xmlns:a14="http://schemas.microsoft.com/office/drawing/2010/main" val="0"/>
@@ -656,8 +758,16 @@
         <w:rPr>
           <w:b/>
         </w:rPr>
-        <w:t>Controle do Led e Buzzer</w:t>
-      </w:r>
+        <w:t xml:space="preserve">Controle do Led e </w:t>
+      </w:r>
+      <w:proofErr w:type="spellStart"/>
+      <w:r>
+        <w:rPr>
+          <w:b/>
+        </w:rPr>
+        <w:t>Buzzer</w:t>
+      </w:r>
+      <w:proofErr w:type="spellEnd"/>
     </w:p>
     <w:p>
       <w:pPr>
@@ -687,7 +797,7 @@
                     <pic:cNvPicPr/>
                   </pic:nvPicPr>
                   <pic:blipFill>
-                    <a:blip r:embed="rId12">
+                    <a:blip r:embed="rId13">
                       <a:extLst>
                         <a:ext uri="{28A0092B-C50C-407E-A947-70E740481C1C}">
                           <a14:useLocalDpi xmlns:a14="http://schemas.microsoft.com/office/drawing/2010/main" val="0"/>
@@ -724,21 +834,50 @@
         <w:rPr>
           <w:rFonts w:cs="Segoe UI Symbol"/>
         </w:rPr>
-        <w:t>Ao conectarmos o pino LED-IN com o terra, o LED interno fica vermelho.</w:t>
-      </w:r>
-    </w:p>
-    <w:p>
-      <w:pPr>
-        <w:rPr>
-          <w:rFonts w:cs="Segoe UI Symbol"/>
-        </w:rPr>
-      </w:pPr>
-      <w:r>
-        <w:rPr>
-          <w:rFonts w:cs="Segoe UI Symbol"/>
-        </w:rPr>
-        <w:t xml:space="preserve">Ao conectarmos o pino MODE/BZ com o terra, o </w:t>
-      </w:r>
+        <w:t xml:space="preserve">Ao conectarmos o pino LED-IN com </w:t>
+      </w:r>
+      <w:proofErr w:type="gramStart"/>
+      <w:r>
+        <w:rPr>
+          <w:rFonts w:cs="Segoe UI Symbol"/>
+        </w:rPr>
+        <w:t>o terra</w:t>
+      </w:r>
+      <w:proofErr w:type="gramEnd"/>
+      <w:r>
+        <w:rPr>
+          <w:rFonts w:cs="Segoe UI Symbol"/>
+        </w:rPr>
+        <w:t>, o LED interno fica vermelho.</w:t>
+      </w:r>
+    </w:p>
+    <w:p>
+      <w:pPr>
+        <w:rPr>
+          <w:rFonts w:cs="Segoe UI Symbol"/>
+        </w:rPr>
+      </w:pPr>
+      <w:r>
+        <w:rPr>
+          <w:rFonts w:cs="Segoe UI Symbol"/>
+        </w:rPr>
+        <w:t xml:space="preserve">Ao conectarmos o pino MODE/BZ com </w:t>
+      </w:r>
+      <w:proofErr w:type="gramStart"/>
+      <w:r>
+        <w:rPr>
+          <w:rFonts w:cs="Segoe UI Symbol"/>
+        </w:rPr>
+        <w:t>o terra</w:t>
+      </w:r>
+      <w:proofErr w:type="gramEnd"/>
+      <w:r>
+        <w:rPr>
+          <w:rFonts w:cs="Segoe UI Symbol"/>
+        </w:rPr>
+        <w:t xml:space="preserve">, o </w:t>
+      </w:r>
+      <w:proofErr w:type="spellStart"/>
       <w:r>
         <w:rPr>
           <w:rFonts w:cs="Segoe UI Symbol"/>
@@ -746,6 +885,7 @@
         </w:rPr>
         <w:t>buzzer</w:t>
       </w:r>
+      <w:proofErr w:type="spellEnd"/>
       <w:r>
         <w:rPr>
           <w:rFonts w:cs="Segoe UI Symbol"/>
@@ -763,7 +903,99 @@
         <w:rPr>
           <w:rFonts w:cs="Segoe UI Symbol"/>
         </w:rPr>
-        <w:t>O pino MODE/BZ também é utilizado para configurar o modo de operação do equipamento (Wiegand ou ABA track II)</w:t>
+        <w:t>O</w:t>
+      </w:r>
+      <w:r>
+        <w:rPr>
+          <w:rFonts w:cs="Segoe UI Symbol"/>
+        </w:rPr>
+        <w:t>s</w:t>
+      </w:r>
+      <w:r>
+        <w:rPr>
+          <w:rFonts w:cs="Segoe UI Symbol"/>
+        </w:rPr>
+        <w:t xml:space="preserve"> pino</w:t>
+      </w:r>
+      <w:r>
+        <w:rPr>
+          <w:rFonts w:cs="Segoe UI Symbol"/>
+        </w:rPr>
+        <w:t>s</w:t>
+      </w:r>
+      <w:r>
+        <w:rPr>
+          <w:rFonts w:cs="Segoe UI Symbol"/>
+        </w:rPr>
+        <w:t xml:space="preserve"> MODE/BZ </w:t>
+      </w:r>
+      <w:r>
+        <w:rPr>
+          <w:rFonts w:cs="Segoe UI Symbol"/>
+        </w:rPr>
+        <w:t xml:space="preserve">e LED-IN </w:t>
+      </w:r>
+      <w:r>
+        <w:rPr>
+          <w:rFonts w:cs="Segoe UI Symbol"/>
+        </w:rPr>
+        <w:t xml:space="preserve">também </w:t>
+      </w:r>
+      <w:r>
+        <w:rPr>
+          <w:rFonts w:cs="Segoe UI Symbol"/>
+        </w:rPr>
+        <w:t>são</w:t>
+      </w:r>
+      <w:r>
+        <w:rPr>
+          <w:rFonts w:cs="Segoe UI Symbol"/>
+        </w:rPr>
+        <w:t xml:space="preserve"> utilizado</w:t>
+      </w:r>
+      <w:r>
+        <w:rPr>
+          <w:rFonts w:cs="Segoe UI Symbol"/>
+        </w:rPr>
+        <w:t>s</w:t>
+      </w:r>
+      <w:r>
+        <w:rPr>
+          <w:rFonts w:cs="Segoe UI Symbol"/>
+        </w:rPr>
+        <w:t xml:space="preserve"> para configurar o modo de operação do equipamento (</w:t>
+      </w:r>
+      <w:proofErr w:type="spellStart"/>
+      <w:r>
+        <w:rPr>
+          <w:rFonts w:cs="Segoe UI Symbol"/>
+        </w:rPr>
+        <w:t>Wiegand</w:t>
+      </w:r>
+      <w:proofErr w:type="spellEnd"/>
+      <w:r>
+        <w:rPr>
+          <w:rFonts w:cs="Segoe UI Symbol"/>
+        </w:rPr>
+        <w:t>,</w:t>
+      </w:r>
+      <w:r>
+        <w:rPr>
+          <w:rFonts w:cs="Segoe UI Symbol"/>
+        </w:rPr>
+        <w:t xml:space="preserve"> ABA track II</w:t>
+      </w:r>
+      <w:r>
+        <w:rPr>
+          <w:rFonts w:cs="Segoe UI Symbol"/>
+        </w:rPr>
+        <w:t xml:space="preserve"> ou RS232</w:t>
+      </w:r>
+      <w:r>
+        <w:rPr>
+          <w:rFonts w:cs="Segoe UI Symbol"/>
+        </w:rPr>
+        <w:t>)</w:t>
       </w:r>
     </w:p>
     <w:p>
@@ -785,8 +1017,17 @@
           <w:rFonts w:cs="Segoe UI Symbol"/>
           <w:b/>
         </w:rPr>
-        <w:t xml:space="preserve"> Wiegand</w:t>
-      </w:r>
+        <w:t xml:space="preserve"> </w:t>
+      </w:r>
+      <w:proofErr w:type="spellStart"/>
+      <w:r>
+        <w:rPr>
+          <w:rFonts w:cs="Segoe UI Symbol"/>
+          <w:b/>
+        </w:rPr>
+        <w:t>Wiegand</w:t>
+      </w:r>
+      <w:proofErr w:type="spellEnd"/>
     </w:p>
     <w:p>
       <w:pPr>
@@ -804,8 +1045,8 @@
         </w:rPr>
         <w:drawing>
           <wp:inline distT="0" distB="0" distL="0" distR="0">
-            <wp:extent cx="1498928" cy="330281"/>
-            <wp:effectExtent l="0" t="0" r="6350" b="0"/>
+            <wp:extent cx="1498926" cy="321684"/>
+            <wp:effectExtent l="0" t="0" r="6350" b="2540"/>
             <wp:docPr id="3" name="Picture 3"/>
             <wp:cNvGraphicFramePr>
               <a:graphicFrameLocks xmlns:a="http://schemas.openxmlformats.org/drawingml/2006/main" noChangeAspect="1"/>
@@ -818,7 +1059,7 @@
                     <pic:cNvPicPr/>
                   </pic:nvPicPr>
                   <pic:blipFill>
-                    <a:blip r:embed="rId13">
+                    <a:blip r:embed="rId14" cstate="print">
                       <a:extLst>
                         <a:ext uri="{28A0092B-C50C-407E-A947-70E740481C1C}">
                           <a14:useLocalDpi xmlns:a14="http://schemas.microsoft.com/office/drawing/2010/main" val="0"/>
@@ -832,7 +1073,7 @@
                   <pic:spPr>
                     <a:xfrm>
                       <a:off x="0" y="0"/>
-                      <a:ext cx="1498928" cy="330281"/>
+                      <a:ext cx="1498926" cy="321684"/>
                     </a:xfrm>
                     <a:prstGeom prst="rect">
                       <a:avLst/>
@@ -867,7 +1108,39 @@
         <w:rPr>
           <w:rFonts w:cs="Segoe UI Symbol"/>
         </w:rPr>
-        <w:t>Os pinos de coloração Verde, Verde com Branco e Azul dependem do modo de operação em que está configurado o equipamento (Wiegand ou ABA Track II).</w:t>
+        <w:t>Os pinos de coloração Verde, Verde com Branco e Azul dependem do modo de operação em que está configurado o equipamento (</w:t>
+      </w:r>
+      <w:proofErr w:type="spellStart"/>
+      <w:r>
+        <w:rPr>
+          <w:rFonts w:cs="Segoe UI Symbol"/>
+        </w:rPr>
+        <w:t>Wiegand</w:t>
+      </w:r>
+      <w:proofErr w:type="spellEnd"/>
+      <w:r>
+        <w:rPr>
+          <w:rFonts w:cs="Segoe UI Symbol"/>
+        </w:rPr>
+        <w:t xml:space="preserve">, </w:t>
+      </w:r>
+      <w:r>
+        <w:rPr>
+          <w:rFonts w:cs="Segoe UI Symbol"/>
+        </w:rPr>
+        <w:t>ABA Track II</w:t>
+      </w:r>
+      <w:r>
+        <w:rPr>
+          <w:rFonts w:cs="Segoe UI Symbol"/>
+        </w:rPr>
+        <w:t xml:space="preserve"> ou RS232</w:t>
+      </w:r>
+      <w:r>
+        <w:rPr>
+          <w:rFonts w:cs="Segoe UI Symbol"/>
+        </w:rPr>
+        <w:t>).</w:t>
       </w:r>
     </w:p>
     <w:p>
@@ -946,7 +1219,7 @@
                     <pic:cNvPicPr/>
                   </pic:nvPicPr>
                   <pic:blipFill>
-                    <a:blip r:embed="rId14">
+                    <a:blip r:embed="rId15">
                       <a:extLst>
                         <a:ext uri="{28A0092B-C50C-407E-A947-70E740481C1C}">
                           <a14:useLocalDpi xmlns:a14="http://schemas.microsoft.com/office/drawing/2010/main" val="0"/>
@@ -1001,7 +1274,39 @@
         <w:rPr>
           <w:rFonts w:cs="Segoe UI Symbol"/>
         </w:rPr>
-        <w:t>Os pinos de coloração Verde, Verde com Branco e Azul dependem do modo de operação em que está configurado o equipamento (Wiegand ou ABA Track II).</w:t>
+        <w:t>Os pinos de coloração Verde, Verde com Branco e Azul dependem do modo de operação em que está configurado o equipamento (</w:t>
+      </w:r>
+      <w:proofErr w:type="spellStart"/>
+      <w:r>
+        <w:rPr>
+          <w:rFonts w:cs="Segoe UI Symbol"/>
+        </w:rPr>
+        <w:t>Wiegand</w:t>
+      </w:r>
+      <w:proofErr w:type="spellEnd"/>
+      <w:r>
+        <w:rPr>
+          <w:rFonts w:cs="Segoe UI Symbol"/>
+        </w:rPr>
+        <w:t>,</w:t>
+      </w:r>
+      <w:r>
+        <w:rPr>
+          <w:rFonts w:cs="Segoe UI Symbol"/>
+        </w:rPr>
+        <w:t xml:space="preserve"> ABA Track II</w:t>
+      </w:r>
+      <w:r>
+        <w:rPr>
+          <w:rFonts w:cs="Segoe UI Symbol"/>
+        </w:rPr>
+        <w:t xml:space="preserve"> ou RS232</w:t>
+      </w:r>
+      <w:r>
+        <w:rPr>
+          <w:rFonts w:cs="Segoe UI Symbol"/>
+        </w:rPr>
+        <w:t>).</w:t>
       </w:r>
     </w:p>
     <w:p>
@@ -1037,8 +1342,8 @@
         </w:rPr>
         <w:drawing>
           <wp:inline distT="0" distB="0" distL="0" distR="0">
-            <wp:extent cx="1206764" cy="228656"/>
-            <wp:effectExtent l="0" t="0" r="0" b="0"/>
+            <wp:extent cx="1205865" cy="241300"/>
+            <wp:effectExtent l="0" t="0" r="0" b="6350"/>
             <wp:docPr id="25" name="Picture 25"/>
             <wp:cNvGraphicFramePr>
               <a:graphicFrameLocks xmlns:a="http://schemas.openxmlformats.org/drawingml/2006/main" noChangeAspect="1"/>
@@ -1051,7 +1356,7 @@
                     <pic:cNvPicPr/>
                   </pic:nvPicPr>
                   <pic:blipFill>
-                    <a:blip r:embed="rId15">
+                    <a:blip r:embed="rId16">
                       <a:extLst>
                         <a:ext uri="{28A0092B-C50C-407E-A947-70E740481C1C}">
                           <a14:useLocalDpi xmlns:a14="http://schemas.microsoft.com/office/drawing/2010/main" val="0"/>
@@ -1065,7 +1370,7 @@
                   <pic:spPr>
                     <a:xfrm>
                       <a:off x="0" y="0"/>
-                      <a:ext cx="1206764" cy="228656"/>
+                      <a:ext cx="1218283" cy="243785"/>
                     </a:xfrm>
                     <a:prstGeom prst="rect">
                       <a:avLst/>
@@ -1118,7 +1423,24 @@
         <w:t>O</w:t>
       </w:r>
       <w:r>
-        <w:t xml:space="preserve"> modo de operação do leitor pode ser escolhido como Wiegand ou ABA Track II. Para tal, é necessário realizar um procedimento simples:</w:t>
+        <w:t xml:space="preserve"> modo de operação do leitor pode ser escolhido como </w:t>
+      </w:r>
+      <w:proofErr w:type="spellStart"/>
+      <w:r>
+        <w:t>Wiegand</w:t>
+      </w:r>
+      <w:proofErr w:type="spellEnd"/>
+      <w:r>
+        <w:t>,</w:t>
+      </w:r>
+      <w:r>
+        <w:t xml:space="preserve"> ABA Track II</w:t>
+      </w:r>
+      <w:r>
+        <w:t xml:space="preserve"> ou RS232</w:t>
+      </w:r>
+      <w:r>
+        <w:t>. Para tal, é necessário realizar um procedimento simples:</w:t>
       </w:r>
     </w:p>
     <w:p>
@@ -1130,8 +1452,13 @@
         </w:numPr>
       </w:pPr>
       <w:r>
-        <w:t>Desligue o iDProx</w:t>
-      </w:r>
+        <w:t xml:space="preserve">Desligue o </w:t>
+      </w:r>
+      <w:proofErr w:type="spellStart"/>
+      <w:r>
+        <w:t>iDProx</w:t>
+      </w:r>
+      <w:proofErr w:type="spellEnd"/>
     </w:p>
     <w:p>
       <w:pPr>
@@ -1142,19 +1469,13 @@
         </w:numPr>
       </w:pPr>
       <w:r>
-        <w:t>Conecte o cabo de M</w:t>
-      </w:r>
-      <w:r>
-        <w:t>ODE</w:t>
-      </w:r>
-      <w:r>
-        <w:t>/</w:t>
-      </w:r>
-      <w:r>
-        <w:t>BZ</w:t>
-      </w:r>
-      <w:r>
-        <w:t xml:space="preserve"> (Amarelo) ao cabo D0, D1 ou CARDPRES conforme tabela a seguir.</w:t>
+        <w:t>Conecte o</w:t>
+      </w:r>
+      <w:r>
+        <w:t>s cabos</w:t>
+      </w:r>
+      <w:r>
+        <w:t xml:space="preserve"> conforme tabela a seguir.</w:t>
       </w:r>
     </w:p>
     <w:p>
@@ -1166,13 +1487,32 @@
         </w:numPr>
       </w:pPr>
       <w:r>
-        <w:t>Ligue o iD</w:t>
-      </w:r>
-      <w:r>
-        <w:t xml:space="preserve">Prox. O </w:t>
-      </w:r>
-      <w:r>
-        <w:t>buzzer irá disparar e o LED irá acender conforme a configuração escolhida.</w:t>
+        <w:t xml:space="preserve">Ligue o </w:t>
+      </w:r>
+      <w:proofErr w:type="spellStart"/>
+      <w:r>
+        <w:t>iD</w:t>
+      </w:r>
+      <w:r>
+        <w:t>Prox</w:t>
+      </w:r>
+      <w:proofErr w:type="spellEnd"/>
+      <w:r>
+        <w:t xml:space="preserve">. O </w:t>
+      </w:r>
+      <w:proofErr w:type="spellStart"/>
+      <w:r>
+        <w:t>buzzer</w:t>
+      </w:r>
+      <w:proofErr w:type="spellEnd"/>
+      <w:r>
+        <w:t xml:space="preserve"> irá disparar e o LED irá </w:t>
+      </w:r>
+      <w:r>
+        <w:t>se comportar</w:t>
+      </w:r>
+      <w:r>
+        <w:t xml:space="preserve"> conforme a configuração escolhida.</w:t>
       </w:r>
     </w:p>
     <w:p>
@@ -1184,7 +1524,15 @@
         </w:numPr>
       </w:pPr>
       <w:r>
-        <w:t>Desligue o iDProx e r</w:t>
+        <w:t xml:space="preserve">Desligue o </w:t>
+      </w:r>
+      <w:proofErr w:type="spellStart"/>
+      <w:r>
+        <w:t>iDProx</w:t>
+      </w:r>
+      <w:proofErr w:type="spellEnd"/>
+      <w:r>
+        <w:t xml:space="preserve"> e r</w:t>
       </w:r>
       <w:r>
         <w:t>eligue todo</w:t>
@@ -1208,15 +1556,20 @@
         </w:numPr>
       </w:pPr>
       <w:r>
-        <w:t>Ligue o iDProx</w:t>
-      </w:r>
+        <w:t xml:space="preserve">Ligue o </w:t>
+      </w:r>
+      <w:proofErr w:type="spellStart"/>
+      <w:r>
+        <w:t>iDProx</w:t>
+      </w:r>
+      <w:proofErr w:type="spellEnd"/>
       <w:r>
         <w:t>. O produto funcionará normalmente no modo escolhido anteriormente.</w:t>
       </w:r>
     </w:p>
     <w:tbl>
       <w:tblPr>
-        <w:tblW w:w="2961" w:type="dxa"/>
+        <w:tblW w:w="3402" w:type="dxa"/>
         <w:tblInd w:w="108" w:type="dxa"/>
         <w:tblLook w:val="04A0" w:firstRow="1" w:lastRow="0" w:firstColumn="1" w:lastColumn="0" w:noHBand="0" w:noVBand="1"/>
       </w:tblPr>
@@ -1224,7 +1577,7 @@
         <w:gridCol w:w="1359"/>
         <w:gridCol w:w="735"/>
         <w:gridCol w:w="171"/>
-        <w:gridCol w:w="696"/>
+        <w:gridCol w:w="1137"/>
       </w:tblGrid>
       <w:tr>
         <w:trPr>
@@ -1258,6 +1611,7 @@
                 <w:lang w:val="en-US"/>
               </w:rPr>
             </w:pPr>
+            <w:proofErr w:type="spellStart"/>
             <w:r>
               <w:rPr>
                 <w:rFonts w:ascii="Calibri" w:eastAsia="Times New Roman" w:hAnsi="Calibri" w:cs="Calibri"/>
@@ -1270,6 +1624,7 @@
               </w:rPr>
               <w:t>Ligação</w:t>
             </w:r>
+            <w:proofErr w:type="spellEnd"/>
           </w:p>
         </w:tc>
         <w:tc>
@@ -1316,7 +1671,7 @@
         </w:tc>
         <w:tc>
           <w:tcPr>
-            <w:tcW w:w="867" w:type="dxa"/>
+            <w:tcW w:w="1308" w:type="dxa"/>
             <w:gridSpan w:val="2"/>
             <w:tcBorders>
               <w:top w:val="nil"/>
@@ -1373,7 +1728,7 @@
             </w:tcBorders>
             <w:shd w:val="clear" w:color="auto" w:fill="auto"/>
             <w:noWrap/>
-            <w:vAlign w:val="bottom"/>
+            <w:vAlign w:val="center"/>
             <w:hideMark/>
           </w:tcPr>
           <w:p>
@@ -1412,7 +1767,7 @@
             </w:tcBorders>
             <w:shd w:val="clear" w:color="auto" w:fill="auto"/>
             <w:noWrap/>
-            <w:vAlign w:val="bottom"/>
+            <w:vAlign w:val="center"/>
             <w:hideMark/>
           </w:tcPr>
           <w:p>
@@ -1441,7 +1796,7 @@
         </w:tc>
         <w:tc>
           <w:tcPr>
-            <w:tcW w:w="696" w:type="dxa"/>
+            <w:tcW w:w="1137" w:type="dxa"/>
             <w:tcBorders>
               <w:top w:val="nil"/>
               <w:left w:val="nil"/>
@@ -1450,7 +1805,7 @@
             </w:tcBorders>
             <w:shd w:val="clear" w:color="auto" w:fill="auto"/>
             <w:noWrap/>
-            <w:vAlign w:val="bottom"/>
+            <w:vAlign w:val="center"/>
             <w:hideMark/>
           </w:tcPr>
           <w:p>
@@ -1475,6 +1830,28 @@
               </w:rPr>
               <w:t>Verde</w:t>
             </w:r>
+            <w:r>
+              <w:rPr>
+                <w:rFonts w:ascii="Calibri" w:eastAsia="Times New Roman" w:hAnsi="Calibri" w:cs="Calibri"/>
+                <w:color w:val="000000"/>
+                <w:sz w:val="12"/>
+                <w:szCs w:val="22"/>
+                <w:lang w:val="en-US"/>
+              </w:rPr>
+              <w:t xml:space="preserve">, </w:t>
+            </w:r>
+            <w:proofErr w:type="spellStart"/>
+            <w:r>
+              <w:rPr>
+                <w:rFonts w:ascii="Calibri" w:eastAsia="Times New Roman" w:hAnsi="Calibri" w:cs="Calibri"/>
+                <w:color w:val="000000"/>
+                <w:sz w:val="12"/>
+                <w:szCs w:val="22"/>
+                <w:lang w:val="en-US"/>
+              </w:rPr>
+              <w:t>aceso</w:t>
+            </w:r>
+            <w:proofErr w:type="spellEnd"/>
           </w:p>
         </w:tc>
       </w:tr>
@@ -1493,7 +1870,7 @@
             </w:tcBorders>
             <w:shd w:val="clear" w:color="auto" w:fill="auto"/>
             <w:noWrap/>
-            <w:vAlign w:val="bottom"/>
+            <w:vAlign w:val="center"/>
             <w:hideMark/>
           </w:tcPr>
           <w:p>
@@ -1532,7 +1909,7 @@
             </w:tcBorders>
             <w:shd w:val="clear" w:color="auto" w:fill="auto"/>
             <w:noWrap/>
-            <w:vAlign w:val="bottom"/>
+            <w:vAlign w:val="center"/>
             <w:hideMark/>
           </w:tcPr>
           <w:p>
@@ -1561,7 +1938,7 @@
         </w:tc>
         <w:tc>
           <w:tcPr>
-            <w:tcW w:w="696" w:type="dxa"/>
+            <w:tcW w:w="1137" w:type="dxa"/>
             <w:tcBorders>
               <w:top w:val="nil"/>
               <w:left w:val="nil"/>
@@ -1570,7 +1947,7 @@
             </w:tcBorders>
             <w:shd w:val="clear" w:color="auto" w:fill="auto"/>
             <w:noWrap/>
-            <w:vAlign w:val="bottom"/>
+            <w:vAlign w:val="center"/>
             <w:hideMark/>
           </w:tcPr>
           <w:p>
@@ -1585,6 +1962,7 @@
                 <w:lang w:val="en-US"/>
               </w:rPr>
             </w:pPr>
+            <w:proofErr w:type="spellStart"/>
             <w:r>
               <w:rPr>
                 <w:rFonts w:ascii="Calibri" w:eastAsia="Times New Roman" w:hAnsi="Calibri" w:cs="Calibri"/>
@@ -1595,6 +1973,29 @@
               </w:rPr>
               <w:t>Amarelo</w:t>
             </w:r>
+            <w:proofErr w:type="spellEnd"/>
+            <w:r>
+              <w:rPr>
+                <w:rFonts w:ascii="Calibri" w:eastAsia="Times New Roman" w:hAnsi="Calibri" w:cs="Calibri"/>
+                <w:color w:val="000000"/>
+                <w:sz w:val="12"/>
+                <w:szCs w:val="22"/>
+                <w:lang w:val="en-US"/>
+              </w:rPr>
+              <w:t xml:space="preserve">, </w:t>
+            </w:r>
+            <w:proofErr w:type="spellStart"/>
+            <w:r>
+              <w:rPr>
+                <w:rFonts w:ascii="Calibri" w:eastAsia="Times New Roman" w:hAnsi="Calibri" w:cs="Calibri"/>
+                <w:color w:val="000000"/>
+                <w:sz w:val="12"/>
+                <w:szCs w:val="22"/>
+                <w:lang w:val="en-US"/>
+              </w:rPr>
+              <w:t>aceso</w:t>
+            </w:r>
+            <w:proofErr w:type="spellEnd"/>
           </w:p>
         </w:tc>
       </w:tr>
@@ -1613,7 +2014,7 @@
             </w:tcBorders>
             <w:shd w:val="clear" w:color="auto" w:fill="auto"/>
             <w:noWrap/>
-            <w:vAlign w:val="bottom"/>
+            <w:vAlign w:val="center"/>
             <w:hideMark/>
           </w:tcPr>
           <w:p>
@@ -1652,7 +2053,7 @@
             </w:tcBorders>
             <w:shd w:val="clear" w:color="auto" w:fill="auto"/>
             <w:noWrap/>
-            <w:vAlign w:val="bottom"/>
+            <w:vAlign w:val="center"/>
             <w:hideMark/>
           </w:tcPr>
           <w:p>
@@ -1681,7 +2082,7 @@
         </w:tc>
         <w:tc>
           <w:tcPr>
-            <w:tcW w:w="696" w:type="dxa"/>
+            <w:tcW w:w="1137" w:type="dxa"/>
             <w:tcBorders>
               <w:top w:val="nil"/>
               <w:left w:val="nil"/>
@@ -1690,7 +2091,7 @@
             </w:tcBorders>
             <w:shd w:val="clear" w:color="auto" w:fill="auto"/>
             <w:noWrap/>
-            <w:vAlign w:val="bottom"/>
+            <w:vAlign w:val="center"/>
             <w:hideMark/>
           </w:tcPr>
           <w:p>
@@ -1715,6 +2116,276 @@
               </w:rPr>
               <w:t>Vermelho</w:t>
             </w:r>
+            <w:r>
+              <w:rPr>
+                <w:rFonts w:ascii="Calibri" w:eastAsia="Times New Roman" w:hAnsi="Calibri" w:cs="Calibri"/>
+                <w:color w:val="000000"/>
+                <w:sz w:val="12"/>
+                <w:szCs w:val="22"/>
+                <w:lang w:val="en-US"/>
+              </w:rPr>
+              <w:t xml:space="preserve">, </w:t>
+            </w:r>
+            <w:proofErr w:type="spellStart"/>
+            <w:r>
+              <w:rPr>
+                <w:rFonts w:ascii="Calibri" w:eastAsia="Times New Roman" w:hAnsi="Calibri" w:cs="Calibri"/>
+                <w:color w:val="000000"/>
+                <w:sz w:val="12"/>
+                <w:szCs w:val="22"/>
+                <w:lang w:val="en-US"/>
+              </w:rPr>
+              <w:t>aceso</w:t>
+            </w:r>
+            <w:proofErr w:type="spellEnd"/>
+          </w:p>
+        </w:tc>
+      </w:tr>
+      <w:tr>
+        <w:trPr>
+          <w:trHeight w:val="127"/>
+        </w:trPr>
+        <w:tc>
+          <w:tcPr>
+            <w:tcW w:w="1359" w:type="dxa"/>
+            <w:tcBorders>
+              <w:top w:val="nil"/>
+              <w:left w:val="nil"/>
+              <w:bottom w:val="nil"/>
+              <w:right w:val="nil"/>
+            </w:tcBorders>
+            <w:shd w:val="clear" w:color="auto" w:fill="auto"/>
+            <w:noWrap/>
+            <w:vAlign w:val="center"/>
+          </w:tcPr>
+          <w:p>
+            <w:pPr>
+              <w:spacing w:after="0" w:line="240" w:lineRule="auto"/>
+              <w:jc w:val="left"/>
+              <w:rPr>
+                <w:rFonts w:ascii="Calibri" w:eastAsia="Times New Roman" w:hAnsi="Calibri" w:cs="Calibri"/>
+                <w:color w:val="000000"/>
+                <w:sz w:val="12"/>
+                <w:szCs w:val="22"/>
+                <w:lang w:val="en-US"/>
+              </w:rPr>
+            </w:pPr>
+            <w:r>
+              <w:rPr>
+                <w:rFonts w:ascii="Calibri" w:eastAsia="Times New Roman" w:hAnsi="Calibri" w:cs="Calibri"/>
+                <w:color w:val="000000"/>
+                <w:sz w:val="12"/>
+                <w:szCs w:val="22"/>
+                <w:lang w:val="en-US"/>
+              </w:rPr>
+              <w:t>LED-IN + D0</w:t>
+            </w:r>
+          </w:p>
+        </w:tc>
+        <w:tc>
+          <w:tcPr>
+            <w:tcW w:w="906" w:type="dxa"/>
+            <w:gridSpan w:val="2"/>
+            <w:tcBorders>
+              <w:top w:val="nil"/>
+              <w:left w:val="nil"/>
+              <w:bottom w:val="nil"/>
+              <w:right w:val="nil"/>
+            </w:tcBorders>
+            <w:shd w:val="clear" w:color="auto" w:fill="auto"/>
+            <w:noWrap/>
+            <w:vAlign w:val="center"/>
+          </w:tcPr>
+          <w:p>
+            <w:pPr>
+              <w:spacing w:after="0" w:line="240" w:lineRule="auto"/>
+              <w:jc w:val="left"/>
+              <w:rPr>
+                <w:rFonts w:ascii="Calibri" w:eastAsia="Times New Roman" w:hAnsi="Calibri" w:cs="Calibri"/>
+                <w:color w:val="000000"/>
+                <w:sz w:val="12"/>
+                <w:szCs w:val="22"/>
+                <w:lang w:val="en-US"/>
+              </w:rPr>
+            </w:pPr>
+            <w:r>
+              <w:rPr>
+                <w:rFonts w:ascii="Calibri" w:eastAsia="Times New Roman" w:hAnsi="Calibri" w:cs="Calibri"/>
+                <w:color w:val="000000"/>
+                <w:sz w:val="12"/>
+                <w:szCs w:val="22"/>
+                <w:lang w:val="en-US"/>
+              </w:rPr>
+              <w:t>Wiegand 66</w:t>
+            </w:r>
+          </w:p>
+        </w:tc>
+        <w:tc>
+          <w:tcPr>
+            <w:tcW w:w="1137" w:type="dxa"/>
+            <w:tcBorders>
+              <w:top w:val="nil"/>
+              <w:left w:val="nil"/>
+              <w:bottom w:val="nil"/>
+              <w:right w:val="nil"/>
+            </w:tcBorders>
+            <w:shd w:val="clear" w:color="auto" w:fill="auto"/>
+            <w:noWrap/>
+            <w:vAlign w:val="center"/>
+          </w:tcPr>
+          <w:p>
+            <w:pPr>
+              <w:spacing w:after="0" w:line="240" w:lineRule="auto"/>
+              <w:jc w:val="left"/>
+              <w:rPr>
+                <w:rFonts w:ascii="Calibri" w:eastAsia="Times New Roman" w:hAnsi="Calibri" w:cs="Calibri"/>
+                <w:color w:val="000000"/>
+                <w:sz w:val="12"/>
+                <w:szCs w:val="22"/>
+                <w:lang w:val="en-US"/>
+              </w:rPr>
+            </w:pPr>
+            <w:proofErr w:type="spellStart"/>
+            <w:r>
+              <w:rPr>
+                <w:rFonts w:ascii="Calibri" w:eastAsia="Times New Roman" w:hAnsi="Calibri" w:cs="Calibri"/>
+                <w:color w:val="000000"/>
+                <w:sz w:val="12"/>
+                <w:szCs w:val="22"/>
+                <w:lang w:val="en-US"/>
+              </w:rPr>
+              <w:t>Desligado</w:t>
+            </w:r>
+            <w:proofErr w:type="spellEnd"/>
+          </w:p>
+        </w:tc>
+      </w:tr>
+      <w:tr>
+        <w:trPr>
+          <w:trHeight w:val="127"/>
+        </w:trPr>
+        <w:tc>
+          <w:tcPr>
+            <w:tcW w:w="1359" w:type="dxa"/>
+            <w:tcBorders>
+              <w:top w:val="nil"/>
+              <w:left w:val="nil"/>
+              <w:bottom w:val="nil"/>
+              <w:right w:val="nil"/>
+            </w:tcBorders>
+            <w:shd w:val="clear" w:color="auto" w:fill="auto"/>
+            <w:noWrap/>
+            <w:vAlign w:val="center"/>
+          </w:tcPr>
+          <w:p>
+            <w:pPr>
+              <w:spacing w:after="0" w:line="240" w:lineRule="auto"/>
+              <w:jc w:val="left"/>
+              <w:rPr>
+                <w:rFonts w:ascii="Calibri" w:eastAsia="Times New Roman" w:hAnsi="Calibri" w:cs="Calibri"/>
+                <w:color w:val="000000"/>
+                <w:sz w:val="12"/>
+                <w:szCs w:val="22"/>
+                <w:lang w:val="en-US"/>
+              </w:rPr>
+            </w:pPr>
+            <w:r>
+              <w:rPr>
+                <w:rFonts w:ascii="Calibri" w:eastAsia="Times New Roman" w:hAnsi="Calibri" w:cs="Calibri"/>
+                <w:color w:val="000000"/>
+                <w:sz w:val="12"/>
+                <w:szCs w:val="22"/>
+                <w:lang w:val="en-US"/>
+              </w:rPr>
+              <w:t>LED-IN + D1</w:t>
+            </w:r>
+          </w:p>
+        </w:tc>
+        <w:tc>
+          <w:tcPr>
+            <w:tcW w:w="906" w:type="dxa"/>
+            <w:gridSpan w:val="2"/>
+            <w:tcBorders>
+              <w:top w:val="nil"/>
+              <w:left w:val="nil"/>
+              <w:bottom w:val="nil"/>
+              <w:right w:val="nil"/>
+            </w:tcBorders>
+            <w:shd w:val="clear" w:color="auto" w:fill="auto"/>
+            <w:noWrap/>
+            <w:vAlign w:val="center"/>
+          </w:tcPr>
+          <w:p>
+            <w:pPr>
+              <w:spacing w:after="0" w:line="240" w:lineRule="auto"/>
+              <w:jc w:val="left"/>
+              <w:rPr>
+                <w:rFonts w:ascii="Calibri" w:eastAsia="Times New Roman" w:hAnsi="Calibri" w:cs="Calibri"/>
+                <w:color w:val="000000"/>
+                <w:sz w:val="12"/>
+                <w:szCs w:val="22"/>
+                <w:lang w:val="en-US"/>
+              </w:rPr>
+            </w:pPr>
+            <w:r>
+              <w:rPr>
+                <w:rFonts w:ascii="Calibri" w:eastAsia="Times New Roman" w:hAnsi="Calibri" w:cs="Calibri"/>
+                <w:color w:val="000000"/>
+                <w:sz w:val="12"/>
+                <w:szCs w:val="22"/>
+                <w:lang w:val="en-US"/>
+              </w:rPr>
+              <w:t>RS232</w:t>
+            </w:r>
+          </w:p>
+        </w:tc>
+        <w:tc>
+          <w:tcPr>
+            <w:tcW w:w="1137" w:type="dxa"/>
+            <w:tcBorders>
+              <w:top w:val="nil"/>
+              <w:left w:val="nil"/>
+              <w:bottom w:val="nil"/>
+              <w:right w:val="nil"/>
+            </w:tcBorders>
+            <w:shd w:val="clear" w:color="auto" w:fill="auto"/>
+            <w:noWrap/>
+            <w:vAlign w:val="center"/>
+          </w:tcPr>
+          <w:p>
+            <w:pPr>
+              <w:spacing w:after="0" w:line="240" w:lineRule="auto"/>
+              <w:jc w:val="left"/>
+              <w:rPr>
+                <w:rFonts w:ascii="Calibri" w:eastAsia="Times New Roman" w:hAnsi="Calibri" w:cs="Calibri"/>
+                <w:color w:val="000000"/>
+                <w:sz w:val="12"/>
+                <w:szCs w:val="22"/>
+                <w:lang w:val="en-US"/>
+              </w:rPr>
+            </w:pPr>
+            <w:r>
+              <w:rPr>
+                <w:rFonts w:ascii="Calibri" w:eastAsia="Times New Roman" w:hAnsi="Calibri" w:cs="Calibri"/>
+                <w:color w:val="000000"/>
+                <w:sz w:val="12"/>
+                <w:szCs w:val="22"/>
+                <w:lang w:val="en-US"/>
+              </w:rPr>
+              <w:t xml:space="preserve">Vermelho, </w:t>
+            </w:r>
+            <w:proofErr w:type="spellStart"/>
+            <w:r>
+              <w:rPr>
+                <w:rFonts w:ascii="Calibri" w:eastAsia="Times New Roman" w:hAnsi="Calibri" w:cs="Calibri"/>
+                <w:color w:val="000000"/>
+                <w:sz w:val="12"/>
+                <w:szCs w:val="22"/>
+                <w:lang w:val="en-US"/>
+              </w:rPr>
+              <w:t>piscando</w:t>
+            </w:r>
+            <w:proofErr w:type="spellEnd"/>
           </w:p>
         </w:tc>
       </w:tr>
@@ -1756,7 +2427,15 @@
         <w:ind w:right="-13"/>
       </w:pPr>
       <w:r>
-        <w:t>Para que o iDProx possa funcionar corretamente, ele deve ser ligado a uma controladora que consiga se comunicar com o leitor num dos 3 protocolos suportados.</w:t>
+        <w:t xml:space="preserve">Para que o </w:t>
+      </w:r>
+      <w:proofErr w:type="spellStart"/>
+      <w:r>
+        <w:t>iDProx</w:t>
+      </w:r>
+      <w:proofErr w:type="spellEnd"/>
+      <w:r>
+        <w:t xml:space="preserve"> possa funcionar corretamente, ele deve ser ligado a uma controladora que consiga se comunicar com o leitor num dos 3 protocolos suportados.</w:t>
       </w:r>
     </w:p>
     <w:p>
@@ -1801,7 +2480,7 @@
                     <pic:cNvPicPr/>
                   </pic:nvPicPr>
                   <pic:blipFill>
-                    <a:blip r:embed="rId16">
+                    <a:blip r:embed="rId17">
                       <a:extLst>
                         <a:ext uri="{28A0092B-C50C-407E-A947-70E740481C1C}">
                           <a14:useLocalDpi xmlns:a14="http://schemas.microsoft.com/office/drawing/2010/main" val="0"/>
@@ -1843,7 +2522,15 @@
         <w:t xml:space="preserve">Onde as entradas WIN1 e WIN0 </w:t>
       </w:r>
       <w:r>
-        <w:t>são utilizadas para o protocolo Wiegand, as entradas CARDP</w:t>
+        <w:t xml:space="preserve">são utilizadas para o protocolo </w:t>
+      </w:r>
+      <w:proofErr w:type="spellStart"/>
+      <w:r>
+        <w:t>Wiegand</w:t>
+      </w:r>
+      <w:proofErr w:type="spellEnd"/>
+      <w:r>
+        <w:t>, as entradas CARDP</w:t>
       </w:r>
       <w:r>
         <w:t>,</w:t>
@@ -1959,19 +2646,29 @@
           <w:b/>
         </w:rPr>
       </w:pPr>
+      <w:proofErr w:type="spellStart"/>
       <w:r>
         <w:rPr>
           <w:b/>
         </w:rPr>
         <w:t>Wiegand</w:t>
       </w:r>
+      <w:proofErr w:type="spellEnd"/>
     </w:p>
     <w:p>
       <w:pPr>
         <w:spacing w:after="120"/>
       </w:pPr>
       <w:r>
-        <w:t>O protocolo Wiegand utiliza-se de 3 fios: DATA0, DATA1 e GND. Quando não há nenhum dado a ser recebido, ambos os fios DATA0 e DATA1 permanecem em nível lógico 1, ou seja, é possível medir 5V entre os fios e o GND. Quando um bit 0 é recebido, então DATA0 irá para nível lógico 0</w:t>
+        <w:t xml:space="preserve">O protocolo </w:t>
+      </w:r>
+      <w:proofErr w:type="spellStart"/>
+      <w:r>
+        <w:t>Wiegand</w:t>
+      </w:r>
+      <w:proofErr w:type="spellEnd"/>
+      <w:r>
+        <w:t xml:space="preserve"> utiliza-se de 3 fios: DATA0, DATA1 e GND. Quando não há nenhum dado a ser recebido, ambos os fios DATA0 e DATA1 permanecem em nível lógico 1, ou seja, é possível medir 5V entre os fios e o GND. Quando um bit 0 é recebido, então DATA0 irá para nível lógico 0</w:t>
       </w:r>
       <w:r>
         <w:t xml:space="preserve"> (</w:t>
@@ -2008,8 +2705,8 @@
         </w:rPr>
         <w:drawing>
           <wp:inline distT="0" distB="0" distL="0" distR="0">
-            <wp:extent cx="1791092" cy="1410047"/>
-            <wp:effectExtent l="0" t="0" r="0" b="0"/>
+            <wp:extent cx="1770517" cy="1410047"/>
+            <wp:effectExtent l="0" t="0" r="1270" b="0"/>
             <wp:docPr id="19" name="Picture 19"/>
             <wp:cNvGraphicFramePr>
               <a:graphicFrameLocks xmlns:a="http://schemas.openxmlformats.org/drawingml/2006/main" noChangeAspect="1"/>
@@ -2022,7 +2719,7 @@
                     <pic:cNvPicPr/>
                   </pic:nvPicPr>
                   <pic:blipFill>
-                    <a:blip r:embed="rId17">
+                    <a:blip r:embed="rId18" cstate="print">
                       <a:extLst>
                         <a:ext uri="{28A0092B-C50C-407E-A947-70E740481C1C}">
                           <a14:useLocalDpi xmlns:a14="http://schemas.microsoft.com/office/drawing/2010/main" val="0"/>
@@ -2036,7 +2733,7 @@
                   <pic:spPr>
                     <a:xfrm>
                       <a:off x="0" y="0"/>
-                      <a:ext cx="1791092" cy="1410047"/>
+                      <a:ext cx="1770517" cy="1410047"/>
                     </a:xfrm>
                     <a:prstGeom prst="rect">
                       <a:avLst/>
@@ -2052,20 +2749,6 @@
     <w:p>
       <w:pPr>
         <w:spacing w:after="0"/>
-      </w:pPr>
-    </w:p>
-    <w:p>
-      <w:pPr>
-        <w:spacing w:after="0"/>
-        <w:jc w:val="center"/>
-      </w:pPr>
-    </w:p>
-    <w:p>
-      <w:pPr>
-        <w:spacing w:after="100" w:afterAutospacing="1"/>
-        <w:rPr>
-          <w:b/>
-        </w:rPr>
       </w:pPr>
     </w:p>
     <w:p>
@@ -2172,222 +2855,6 @@
                 <pic:pic xmlns:pic="http://schemas.openxmlformats.org/drawingml/2006/picture">
                   <pic:nvPicPr>
                     <pic:cNvPr id="0" name="abatrack.emf"/>
-                    <pic:cNvPicPr/>
-                  </pic:nvPicPr>
-                  <pic:blipFill>
-                    <a:blip r:embed="rId18">
-                      <a:extLst>
-                        <a:ext uri="{28A0092B-C50C-407E-A947-70E740481C1C}">
-                          <a14:useLocalDpi xmlns:a14="http://schemas.microsoft.com/office/drawing/2010/main" val="0"/>
-                        </a:ext>
-                      </a:extLst>
-                    </a:blip>
-                    <a:stretch>
-                      <a:fillRect/>
-                    </a:stretch>
-                  </pic:blipFill>
-                  <pic:spPr>
-                    <a:xfrm>
-                      <a:off x="0" y="0"/>
-                      <a:ext cx="1791092" cy="1410047"/>
-                    </a:xfrm>
-                    <a:prstGeom prst="rect">
-                      <a:avLst/>
-                    </a:prstGeom>
-                  </pic:spPr>
-                </pic:pic>
-              </a:graphicData>
-            </a:graphic>
-          </wp:inline>
-        </w:drawing>
-      </w:r>
-    </w:p>
-    <w:p>
-      <w:pPr>
-        <w:spacing w:after="0"/>
-        <w:jc w:val="center"/>
-      </w:pPr>
-    </w:p>
-    <w:p>
-      <w:pPr>
-        <w:spacing w:after="0"/>
-        <w:jc w:val="center"/>
-      </w:pPr>
-    </w:p>
-    <w:p>
-      <w:pPr>
-        <w:spacing w:after="0"/>
-        <w:rPr>
-          <w:rFonts w:ascii="Segoe UI Symbol" w:hAnsi="Segoe UI Symbol" w:cs="Segoe UI Symbol"/>
-        </w:rPr>
-      </w:pPr>
-      <w:r>
-        <w:rPr>
-          <w:rFonts w:ascii="Segoe UI Symbol" w:hAnsi="Segoe UI Symbol" w:cs="Segoe UI Symbol"/>
-        </w:rPr>
-        <w:t>⚠</w:t>
-      </w:r>
-      <w:r>
-        <w:rPr>
-          <w:rFonts w:ascii="Segoe UI Symbol" w:hAnsi="Segoe UI Symbol" w:cs="Segoe UI Symbol"/>
-        </w:rPr>
-        <w:t xml:space="preserve"> </w:t>
-      </w:r>
-      <w:r>
-        <w:rPr>
-          <w:rFonts w:ascii="Segoe UI Symbol" w:hAnsi="Segoe UI Symbol" w:cs="Segoe UI Symbol"/>
-        </w:rPr>
-        <w:t>Atenção!</w:t>
-      </w:r>
-      <w:r>
-        <w:rPr>
-          <w:rFonts w:ascii="Segoe UI Symbol" w:hAnsi="Segoe UI Symbol" w:cs="Segoe UI Symbol"/>
-        </w:rPr>
-        <w:t xml:space="preserve"> </w:t>
-      </w:r>
-      <w:r>
-        <w:rPr>
-          <w:rFonts w:ascii="Segoe UI Symbol" w:hAnsi="Segoe UI Symbol" w:cs="Segoe UI Symbol"/>
-        </w:rPr>
-        <w:t>O</w:t>
-      </w:r>
-      <w:r>
-        <w:rPr>
-          <w:rFonts w:ascii="Segoe UI Symbol" w:hAnsi="Segoe UI Symbol" w:cs="Segoe UI Symbol"/>
-        </w:rPr>
-        <w:t xml:space="preserve"> protocolo Wiegand é uma opção mais rápida e eficiente</w:t>
-      </w:r>
-    </w:p>
-    <w:p>
-      <w:pPr>
-        <w:spacing w:after="0"/>
-      </w:pPr>
-    </w:p>
-    <w:p>
-      <w:pPr>
-        <w:spacing w:after="0"/>
-        <w:rPr>
-          <w:rFonts w:ascii="Segoe UI Symbol" w:hAnsi="Segoe UI Symbol" w:cs="Segoe UI Symbol"/>
-        </w:rPr>
-      </w:pPr>
-      <w:r>
-        <w:rPr>
-          <w:rFonts w:ascii="Segoe UI Symbol" w:hAnsi="Segoe UI Symbol" w:cs="Segoe UI Symbol"/>
-        </w:rPr>
-        <w:t>⚠</w:t>
-      </w:r>
-      <w:r>
-        <w:rPr>
-          <w:rFonts w:ascii="Segoe UI Symbol" w:hAnsi="Segoe UI Symbol" w:cs="Segoe UI Symbol"/>
-        </w:rPr>
-        <w:t xml:space="preserve"> Não é possível utilizar este protocolo com a controladora iDBox</w:t>
-      </w:r>
-      <w:r>
-        <w:rPr>
-          <w:rFonts w:ascii="Segoe UI Symbol" w:hAnsi="Segoe UI Symbol" w:cs="Segoe UI Symbol"/>
-        </w:rPr>
-        <w:t>.</w:t>
-      </w:r>
-      <w:r>
-        <w:rPr>
-          <w:rFonts w:ascii="Segoe UI Symbol" w:hAnsi="Segoe UI Symbol" w:cs="Segoe UI Symbol"/>
-        </w:rPr>
-        <w:t xml:space="preserve"> </w:t>
-      </w:r>
-    </w:p>
-    <w:p>
-      <w:pPr>
-        <w:spacing w:after="120"/>
-        <w:rPr>
-          <w:b/>
-        </w:rPr>
-      </w:pPr>
-    </w:p>
-    <w:p>
-      <w:pPr>
-        <w:spacing w:after="100" w:afterAutospacing="1"/>
-        <w:rPr>
-          <w:b/>
-        </w:rPr>
-      </w:pPr>
-      <w:r>
-        <w:rPr>
-          <w:b/>
-        </w:rPr>
-        <w:t>RS</w:t>
-      </w:r>
-      <w:r>
-        <w:rPr>
-          <w:b/>
-        </w:rPr>
-        <w:t>232</w:t>
-      </w:r>
-    </w:p>
-    <w:p>
-      <w:pPr>
-        <w:spacing w:after="120"/>
-      </w:pPr>
-      <w:r>
-        <w:t xml:space="preserve">O protocolo RS232 utiliza-se normalmente de 3 fios: RX, TX e GND. </w:t>
-      </w:r>
-    </w:p>
-    <w:p>
-      <w:pPr>
-        <w:spacing w:after="120"/>
-      </w:pPr>
-      <w:r>
-        <w:t>Os dados são transmitidos pela saída TX e recebidos pela entrada RX. Nenhum sinal de sincronização é necessário nesse caso.</w:t>
-      </w:r>
-    </w:p>
-    <w:p>
-      <w:pPr>
-        <w:spacing w:after="120"/>
-      </w:pPr>
-      <w:r>
-        <w:t xml:space="preserve"> A saída deste protocolo, neste leitor, é do tipo TTL, ou seja, o nível lógico 1 é representado por 5V e o nível </w:t>
-      </w:r>
-      <w:r>
-        <w:t>lógico 0 é representado por 0V, n</w:t>
-      </w:r>
-      <w:r>
-        <w:t>ão existindo tensão negativa.</w:t>
-      </w:r>
-    </w:p>
-    <w:p>
-      <w:pPr>
-        <w:spacing w:after="120"/>
-      </w:pPr>
-      <w:r>
-        <w:t>O diagrama de ligação é dado a seguir:</w:t>
-      </w:r>
-    </w:p>
-    <w:p>
-      <w:pPr>
-        <w:spacing w:after="120"/>
-      </w:pPr>
-    </w:p>
-    <w:p>
-      <w:pPr>
-        <w:jc w:val="center"/>
-      </w:pPr>
-      <w:r>
-        <w:rPr>
-          <w:noProof/>
-          <w:lang w:val="en-US"/>
-        </w:rPr>
-        <w:drawing>
-          <wp:inline distT="0" distB="0" distL="0" distR="0">
-            <wp:extent cx="1791092" cy="1410047"/>
-            <wp:effectExtent l="0" t="0" r="0" b="0"/>
-            <wp:docPr id="16" name="Picture 16"/>
-            <wp:cNvGraphicFramePr>
-              <a:graphicFrameLocks xmlns:a="http://schemas.openxmlformats.org/drawingml/2006/main" noChangeAspect="1"/>
-            </wp:cNvGraphicFramePr>
-            <a:graphic xmlns:a="http://schemas.openxmlformats.org/drawingml/2006/main">
-              <a:graphicData uri="http://schemas.openxmlformats.org/drawingml/2006/picture">
-                <pic:pic xmlns:pic="http://schemas.openxmlformats.org/drawingml/2006/picture">
-                  <pic:nvPicPr>
-                    <pic:cNvPr id="0" name="rs232.emf"/>
                     <pic:cNvPicPr/>
                   </pic:nvPicPr>
                   <pic:blipFill>
@@ -2420,27 +2887,117 @@
     </w:p>
     <w:p>
       <w:pPr>
-        <w:rPr>
-          <w:b/>
-          <w:sz w:val="20"/>
-          <w:szCs w:val="20"/>
-        </w:rPr>
-      </w:pPr>
-      <w:r>
-        <w:rPr>
-          <w:b/>
-          <w:sz w:val="20"/>
-          <w:szCs w:val="20"/>
-        </w:rPr>
-        <w:br w:type="column"/>
-      </w:r>
-      <w:r>
-        <w:rPr>
-          <w:b/>
-          <w:sz w:val="20"/>
-          <w:szCs w:val="20"/>
-        </w:rPr>
-        <w:t>Especificações Técnicas</w:t>
+        <w:spacing w:after="0"/>
+        <w:jc w:val="center"/>
+      </w:pPr>
+    </w:p>
+    <w:p>
+      <w:pPr>
+        <w:spacing w:after="0"/>
+        <w:jc w:val="center"/>
+      </w:pPr>
+    </w:p>
+    <w:p>
+      <w:pPr>
+        <w:spacing w:after="0"/>
+        <w:rPr>
+          <w:rFonts w:ascii="Segoe UI Symbol" w:hAnsi="Segoe UI Symbol" w:cs="Segoe UI Symbol"/>
+        </w:rPr>
+      </w:pPr>
+      <w:r>
+        <w:rPr>
+          <w:rFonts w:ascii="Segoe UI Symbol" w:hAnsi="Segoe UI Symbol" w:cs="Segoe UI Symbol"/>
+        </w:rPr>
+        <w:t>⚠</w:t>
+      </w:r>
+      <w:r>
+        <w:rPr>
+          <w:rFonts w:ascii="Segoe UI Symbol" w:hAnsi="Segoe UI Symbol" w:cs="Segoe UI Symbol"/>
+        </w:rPr>
+        <w:t xml:space="preserve"> </w:t>
+      </w:r>
+      <w:r>
+        <w:rPr>
+          <w:rFonts w:ascii="Segoe UI Symbol" w:hAnsi="Segoe UI Symbol" w:cs="Segoe UI Symbol"/>
+        </w:rPr>
+        <w:t>Atenção!</w:t>
+      </w:r>
+      <w:r>
+        <w:rPr>
+          <w:rFonts w:ascii="Segoe UI Symbol" w:hAnsi="Segoe UI Symbol" w:cs="Segoe UI Symbol"/>
+        </w:rPr>
+        <w:t xml:space="preserve"> </w:t>
+      </w:r>
+      <w:r>
+        <w:rPr>
+          <w:rFonts w:ascii="Segoe UI Symbol" w:hAnsi="Segoe UI Symbol" w:cs="Segoe UI Symbol"/>
+        </w:rPr>
+        <w:t>O</w:t>
+      </w:r>
+      <w:r>
+        <w:rPr>
+          <w:rFonts w:ascii="Segoe UI Symbol" w:hAnsi="Segoe UI Symbol" w:cs="Segoe UI Symbol"/>
+        </w:rPr>
+        <w:t xml:space="preserve"> protocolo </w:t>
+      </w:r>
+      <w:proofErr w:type="spellStart"/>
+      <w:r>
+        <w:rPr>
+          <w:rFonts w:ascii="Segoe UI Symbol" w:hAnsi="Segoe UI Symbol" w:cs="Segoe UI Symbol"/>
+        </w:rPr>
+        <w:t>Wiegand</w:t>
+      </w:r>
+      <w:proofErr w:type="spellEnd"/>
+      <w:r>
+        <w:rPr>
+          <w:rFonts w:ascii="Segoe UI Symbol" w:hAnsi="Segoe UI Symbol" w:cs="Segoe UI Symbol"/>
+        </w:rPr>
+        <w:t xml:space="preserve"> é uma opção mais rápida e eficiente</w:t>
+      </w:r>
+    </w:p>
+    <w:p>
+      <w:pPr>
+        <w:spacing w:after="0"/>
+      </w:pPr>
+    </w:p>
+    <w:p>
+      <w:pPr>
+        <w:spacing w:after="0"/>
+        <w:rPr>
+          <w:rFonts w:ascii="Segoe UI Symbol" w:hAnsi="Segoe UI Symbol" w:cs="Segoe UI Symbol"/>
+        </w:rPr>
+      </w:pPr>
+      <w:r>
+        <w:rPr>
+          <w:rFonts w:ascii="Segoe UI Symbol" w:hAnsi="Segoe UI Symbol" w:cs="Segoe UI Symbol"/>
+        </w:rPr>
+        <w:t>⚠</w:t>
+      </w:r>
+      <w:r>
+        <w:rPr>
+          <w:rFonts w:ascii="Segoe UI Symbol" w:hAnsi="Segoe UI Symbol" w:cs="Segoe UI Symbol"/>
+        </w:rPr>
+        <w:t xml:space="preserve"> Não é possível utilizar este protocolo com a controladora </w:t>
+      </w:r>
+      <w:proofErr w:type="spellStart"/>
+      <w:r>
+        <w:rPr>
+          <w:rFonts w:ascii="Segoe UI Symbol" w:hAnsi="Segoe UI Symbol" w:cs="Segoe UI Symbol"/>
+        </w:rPr>
+        <w:t>iDBox</w:t>
+      </w:r>
+      <w:proofErr w:type="spellEnd"/>
+      <w:r>
+        <w:rPr>
+          <w:rFonts w:ascii="Segoe UI Symbol" w:hAnsi="Segoe UI Symbol" w:cs="Segoe UI Symbol"/>
+        </w:rPr>
+        <w:t>.</w:t>
+      </w:r>
+      <w:r>
+        <w:rPr>
+          <w:rFonts w:ascii="Segoe UI Symbol" w:hAnsi="Segoe UI Symbol" w:cs="Segoe UI Symbol"/>
+        </w:rPr>
+        <w:t xml:space="preserve"> </w:t>
       </w:r>
     </w:p>
     <w:p>
@@ -2448,17 +3005,27 @@
         <w:spacing w:after="120"/>
         <w:rPr>
           <w:b/>
-          <w:sz w:val="18"/>
-          <w:szCs w:val="18"/>
-        </w:rPr>
-      </w:pPr>
-      <w:r>
-        <w:rPr>
-          <w:b/>
-          <w:sz w:val="18"/>
-          <w:szCs w:val="18"/>
-        </w:rPr>
-        <w:t>Alimentação</w:t>
+        </w:rPr>
+      </w:pPr>
+    </w:p>
+    <w:p>
+      <w:pPr>
+        <w:spacing w:after="100" w:afterAutospacing="1"/>
+        <w:rPr>
+          <w:b/>
+        </w:rPr>
+      </w:pPr>
+      <w:r>
+        <w:rPr>
+          <w:b/>
+        </w:rPr>
+        <w:t>RS</w:t>
+      </w:r>
+      <w:r>
+        <w:rPr>
+          <w:b/>
+        </w:rPr>
+        <w:t>232</w:t>
       </w:r>
     </w:p>
     <w:p>
@@ -2466,7 +3033,7 @@
         <w:spacing w:after="120"/>
       </w:pPr>
       <w:r>
-        <w:t>Fonte externa 12V/1A (não inclusa).</w:t>
+        <w:t xml:space="preserve">O protocolo RS232 utiliza-se normalmente de 3 fios: RX, TX e GND. </w:t>
       </w:r>
     </w:p>
     <w:p>
@@ -2474,25 +3041,21 @@
         <w:spacing w:after="120"/>
       </w:pPr>
       <w:r>
-        <w:t>Consumo de 1.2W nominal.</w:t>
+        <w:t>Os dados são transmitidos pela saída TX e recebidos pela entrada RX. Nenhum sinal de sincronização é necessário nesse caso.</w:t>
       </w:r>
     </w:p>
     <w:p>
       <w:pPr>
         <w:spacing w:after="120"/>
-        <w:rPr>
-          <w:b/>
-          <w:sz w:val="18"/>
-          <w:szCs w:val="18"/>
-        </w:rPr>
-      </w:pPr>
-      <w:r>
-        <w:rPr>
-          <w:b/>
-          <w:sz w:val="18"/>
-          <w:szCs w:val="18"/>
-        </w:rPr>
-        <w:t>Formas de identificação</w:t>
+      </w:pPr>
+      <w:r>
+        <w:t xml:space="preserve"> A saída deste protocolo, neste leitor, é do tipo TTL, ou seja, o nível lógico 1 é representado por 5V e o nível </w:t>
+      </w:r>
+      <w:r>
+        <w:t>lógico 0 é representado por 0V, n</w:t>
+      </w:r>
+      <w:r>
+        <w:t>ão existindo tensão negativa.</w:t>
       </w:r>
     </w:p>
     <w:p>
@@ -2500,388 +3063,28 @@
         <w:spacing w:after="120"/>
       </w:pPr>
       <w:r>
-        <w:t>Cartão de proximidade: ASK, FSK, PSK ou Mifare</w:t>
-      </w:r>
-      <w:r>
-        <w:t>.</w:t>
+        <w:t>O diagrama de ligação é dado a seguir:</w:t>
       </w:r>
     </w:p>
     <w:p>
       <w:pPr>
         <w:spacing w:after="120"/>
-        <w:rPr>
-          <w:rFonts w:cs="Segoe UI Symbol"/>
-        </w:rPr>
-      </w:pPr>
-      <w:r>
-        <w:rPr>
-          <w:rFonts w:ascii="Segoe UI Symbol" w:hAnsi="Segoe UI Symbol" w:cs="Segoe UI Symbol"/>
-        </w:rPr>
-        <w:t>⚠</w:t>
-      </w:r>
-      <w:r>
-        <w:rPr>
-          <w:rFonts w:ascii="Segoe UI Symbol" w:hAnsi="Segoe UI Symbol" w:cs="Segoe UI Symbol"/>
-        </w:rPr>
-        <w:t xml:space="preserve"> </w:t>
-      </w:r>
-      <w:r>
-        <w:rPr>
-          <w:rFonts w:cs="Segoe UI Symbol"/>
-        </w:rPr>
-        <w:t>O tipo de cartão deve ser solicitado no ato da compra.</w:t>
-      </w:r>
-    </w:p>
-    <w:p>
-      <w:pPr>
-        <w:spacing w:after="120"/>
-        <w:rPr>
-          <w:rFonts w:cs="Segoe UI Symbol"/>
-          <w:b/>
-          <w:sz w:val="18"/>
-          <w:szCs w:val="18"/>
-          <w:lang w:val="en-US"/>
-        </w:rPr>
-      </w:pPr>
-      <w:r>
-        <w:rPr>
-          <w:rFonts w:cs="Segoe UI Symbol"/>
-          <w:b/>
-          <w:sz w:val="18"/>
-          <w:szCs w:val="18"/>
-          <w:lang w:val="en-US"/>
-        </w:rPr>
-        <w:t>Alcance</w:t>
-      </w:r>
-    </w:p>
-    <w:p>
-      <w:pPr>
-        <w:spacing w:after="120"/>
-        <w:rPr>
-          <w:rFonts w:cs="Segoe UI Symbol"/>
-          <w:lang w:val="en-US"/>
-        </w:rPr>
-      </w:pPr>
-      <w:r>
-        <w:rPr>
-          <w:rFonts w:cs="Segoe UI Symbol"/>
-          <w:lang w:val="en-US"/>
-        </w:rPr>
-        <w:t>ASK: 15cm | FSK: 10cm | PSK: 10cm | Mifare: 6cm</w:t>
-      </w:r>
-    </w:p>
-    <w:p>
-      <w:pPr>
-        <w:spacing w:after="120"/>
-        <w:rPr>
-          <w:rFonts w:cs="Segoe UI Symbol"/>
-          <w:b/>
-          <w:sz w:val="18"/>
-          <w:szCs w:val="18"/>
-        </w:rPr>
-      </w:pPr>
-      <w:r>
-        <w:rPr>
-          <w:rFonts w:cs="Segoe UI Symbol"/>
-          <w:b/>
-          <w:sz w:val="18"/>
-          <w:szCs w:val="18"/>
-        </w:rPr>
-        <w:t>Comunicação</w:t>
-      </w:r>
-    </w:p>
-    <w:p>
-      <w:pPr>
-        <w:spacing w:after="120"/>
-        <w:rPr>
-          <w:rFonts w:cs="Segoe UI Symbol"/>
-        </w:rPr>
-      </w:pPr>
-      <w:r>
-        <w:rPr>
-          <w:rFonts w:cs="Segoe UI Symbol"/>
-        </w:rPr>
-        <w:t>Saída Wiega</w:t>
-      </w:r>
-      <w:r>
-        <w:rPr>
-          <w:rFonts w:cs="Segoe UI Symbol"/>
-        </w:rPr>
-        <w:t>nd nativa, configurável para ABA T</w:t>
-      </w:r>
-      <w:r>
-        <w:rPr>
-          <w:rFonts w:cs="Segoe UI Symbol"/>
-        </w:rPr>
-        <w:t>rack</w:t>
-      </w:r>
-      <w:r>
-        <w:rPr>
-          <w:rFonts w:cs="Segoe UI Symbol"/>
-        </w:rPr>
-        <w:t xml:space="preserve"> </w:t>
-      </w:r>
-      <w:r>
-        <w:rPr>
-          <w:rFonts w:cs="Segoe UI Symbol"/>
-        </w:rPr>
-        <w:t>II.</w:t>
-      </w:r>
-    </w:p>
-    <w:p>
-      <w:pPr>
-        <w:spacing w:after="120"/>
-        <w:rPr>
-          <w:rFonts w:cs="Segoe UI Symbol"/>
-        </w:rPr>
-      </w:pPr>
-      <w:r>
-        <w:rPr>
-          <w:rFonts w:cs="Segoe UI Symbol"/>
-        </w:rPr>
-        <w:t>Saída RS232 TTL compartilhada</w:t>
-      </w:r>
-    </w:p>
-    <w:p>
-      <w:pPr>
-        <w:spacing w:after="120"/>
-        <w:rPr>
-          <w:rFonts w:cs="Segoe UI Symbol"/>
-          <w:b/>
-          <w:sz w:val="18"/>
-          <w:szCs w:val="18"/>
-        </w:rPr>
-      </w:pPr>
-      <w:r>
-        <w:rPr>
-          <w:rFonts w:cs="Segoe UI Symbol"/>
-          <w:b/>
-          <w:sz w:val="18"/>
-          <w:szCs w:val="18"/>
-        </w:rPr>
-        <w:t>Interface</w:t>
-      </w:r>
-    </w:p>
-    <w:p>
-      <w:pPr>
-        <w:spacing w:after="120"/>
-        <w:rPr>
-          <w:rFonts w:cs="Segoe UI Symbol"/>
-        </w:rPr>
-      </w:pPr>
-      <w:r>
-        <w:rPr>
-          <w:rFonts w:cs="Segoe UI Symbol"/>
-        </w:rPr>
-        <w:t>Led amarelo, verde e vermelho controlado por entrada nativa.</w:t>
-      </w:r>
-    </w:p>
-    <w:p>
-      <w:pPr>
-        <w:spacing w:after="120"/>
-        <w:rPr>
-          <w:rFonts w:cs="Segoe UI Symbol"/>
-        </w:rPr>
-      </w:pPr>
-      <w:r>
-        <w:rPr>
-          <w:rFonts w:cs="Segoe UI Symbol"/>
-        </w:rPr>
-        <w:t>Buzzer de 4kHz e 70dbA @100 controlado por entrada nativa.</w:t>
-      </w:r>
-    </w:p>
-    <w:p>
-      <w:pPr>
-        <w:spacing w:after="120"/>
-        <w:rPr>
-          <w:rFonts w:cs="Segoe UI Symbol"/>
-          <w:b/>
-          <w:sz w:val="18"/>
-          <w:szCs w:val="18"/>
-        </w:rPr>
-      </w:pPr>
-      <w:r>
-        <w:rPr>
-          <w:rFonts w:cs="Segoe UI Symbol"/>
-          <w:b/>
-          <w:sz w:val="18"/>
-          <w:szCs w:val="18"/>
-        </w:rPr>
-        <w:t>Dimensões</w:t>
-      </w:r>
-      <w:r>
-        <w:rPr>
-          <w:rFonts w:cs="Segoe UI Symbol"/>
-          <w:b/>
-          <w:sz w:val="18"/>
-          <w:szCs w:val="18"/>
-        </w:rPr>
-        <w:t xml:space="preserve"> e peso</w:t>
-      </w:r>
-    </w:p>
-    <w:p>
-      <w:pPr>
-        <w:spacing w:after="120"/>
-        <w:rPr>
-          <w:rFonts w:cs="Segoe UI Symbol"/>
-          <w:b/>
-        </w:rPr>
-      </w:pPr>
-      <w:r>
-        <w:rPr>
-          <w:rFonts w:cs="Segoe UI Symbol"/>
-          <w:b/>
-        </w:rPr>
-        <w:t xml:space="preserve">Modelo Slim </w:t>
-      </w:r>
-    </w:p>
-    <w:p>
-      <w:pPr>
-        <w:spacing w:after="120"/>
-        <w:rPr>
-          <w:rFonts w:cs="Segoe UI Symbol"/>
-        </w:rPr>
-      </w:pPr>
-      <w:r>
-        <w:rPr>
-          <w:rFonts w:cs="Segoe UI Symbol"/>
-        </w:rPr>
-        <w:t>20mm x 95mm x 51mm (P x A x L)</w:t>
-      </w:r>
-    </w:p>
-    <w:p>
-      <w:pPr>
-        <w:spacing w:after="120"/>
-        <w:rPr>
-          <w:rFonts w:cs="Segoe UI Symbol"/>
-        </w:rPr>
-      </w:pPr>
-      <w:r>
-        <w:rPr>
-          <w:rFonts w:cs="Segoe UI Symbol"/>
-        </w:rPr>
-        <w:t>103</w:t>
-      </w:r>
-      <w:r>
-        <w:rPr>
-          <w:rFonts w:cs="Segoe UI Symbol"/>
-        </w:rPr>
-        <w:t>g</w:t>
-      </w:r>
-    </w:p>
-    <w:p>
-      <w:pPr>
-        <w:spacing w:after="120"/>
-        <w:rPr>
-          <w:rFonts w:cs="Segoe UI Symbol"/>
-          <w:b/>
-        </w:rPr>
-      </w:pPr>
-      <w:r>
-        <w:rPr>
-          <w:rFonts w:cs="Segoe UI Symbol"/>
-          <w:b/>
-        </w:rPr>
-        <w:t>Modelo Compact</w:t>
-      </w:r>
-    </w:p>
-    <w:p>
-      <w:pPr>
-        <w:spacing w:after="120"/>
-        <w:rPr>
-          <w:rFonts w:cs="Segoe UI Symbol"/>
-        </w:rPr>
-      </w:pPr>
-      <w:r>
-        <w:rPr>
-          <w:rFonts w:cs="Segoe UI Symbol"/>
-        </w:rPr>
-        <w:t>22mm x 130mm x 55mm (P x A x L</w:t>
-      </w:r>
-      <w:r>
-        <w:rPr>
-          <w:rFonts w:cs="Segoe UI Symbol"/>
-        </w:rPr>
-        <w:t>)</w:t>
-      </w:r>
-    </w:p>
-    <w:p>
-      <w:pPr>
-        <w:spacing w:after="120"/>
-        <w:rPr>
-          <w:rFonts w:cs="Segoe UI Symbol"/>
-        </w:rPr>
-      </w:pPr>
-      <w:r>
-        <w:rPr>
-          <w:rFonts w:cs="Segoe UI Symbol"/>
-        </w:rPr>
-        <w:t>102</w:t>
-      </w:r>
-      <w:r>
-        <w:rPr>
-          <w:rFonts w:cs="Segoe UI Symbol"/>
-        </w:rPr>
-        <w:t>g</w:t>
-      </w:r>
-    </w:p>
-    <w:p>
-      <w:pPr>
-        <w:rPr>
-          <w:b/>
-          <w:sz w:val="20"/>
-          <w:szCs w:val="20"/>
-        </w:rPr>
-      </w:pPr>
-      <w:r>
-        <w:rPr>
-          <w:b/>
-        </w:rPr>
-        <w:br w:type="column"/>
-      </w:r>
-      <w:r>
-        <w:rPr>
-          <w:b/>
-          <w:sz w:val="20"/>
-          <w:szCs w:val="20"/>
-        </w:rPr>
-        <w:t>Gabaritos</w:t>
-      </w:r>
-    </w:p>
-    <w:p>
-      <w:pPr>
-        <w:rPr>
-          <w:b/>
-          <w:sz w:val="20"/>
-          <w:szCs w:val="20"/>
-        </w:rPr>
-      </w:pPr>
-      <w:r>
-        <w:rPr>
-          <w:b/>
-          <w:sz w:val="20"/>
-          <w:szCs w:val="20"/>
-        </w:rPr>
-        <w:t>iDProx Compact</w:t>
-      </w:r>
-    </w:p>
-    <w:p>
-      <w:pPr>
-        <w:rPr>
-          <w:b/>
-        </w:rPr>
-      </w:pPr>
-      <w:r>
-        <w:rPr>
-          <w:b/>
+      </w:pPr>
+    </w:p>
+    <w:p>
+      <w:pPr>
+        <w:jc w:val="center"/>
+      </w:pPr>
+      <w:r>
+        <w:rPr>
           <w:noProof/>
           <w:lang w:val="en-US"/>
         </w:rPr>
         <w:drawing>
           <wp:inline distT="0" distB="0" distL="0" distR="0">
-            <wp:extent cx="2019743" cy="3798235"/>
+            <wp:extent cx="1791092" cy="1410047"/>
             <wp:effectExtent l="0" t="0" r="0" b="0"/>
-            <wp:docPr id="42" name="Picture 42"/>
+            <wp:docPr id="16" name="Picture 16"/>
             <wp:cNvGraphicFramePr>
               <a:graphicFrameLocks xmlns:a="http://schemas.openxmlformats.org/drawingml/2006/main" noChangeAspect="1"/>
             </wp:cNvGraphicFramePr>
@@ -2889,7 +3092,7 @@
               <a:graphicData uri="http://schemas.openxmlformats.org/drawingml/2006/picture">
                 <pic:pic xmlns:pic="http://schemas.openxmlformats.org/drawingml/2006/picture">
                   <pic:nvPicPr>
-                    <pic:cNvPr id="0" name="gab.emf"/>
+                    <pic:cNvPr id="0" name="rs232.emf"/>
                     <pic:cNvPicPr/>
                   </pic:nvPicPr>
                   <pic:blipFill>
@@ -2907,7 +3110,7 @@
                   <pic:spPr>
                     <a:xfrm>
                       <a:off x="0" y="0"/>
-                      <a:ext cx="2019743" cy="3798235"/>
+                      <a:ext cx="1791092" cy="1410047"/>
                     </a:xfrm>
                     <a:prstGeom prst="rect">
                       <a:avLst/>
@@ -2928,34 +3131,540 @@
           <w:szCs w:val="20"/>
         </w:rPr>
       </w:pPr>
-    </w:p>
-    <w:p>
-      <w:pPr>
-        <w:rPr>
-          <w:b/>
-        </w:rPr>
-      </w:pPr>
       <w:r>
         <w:rPr>
           <w:b/>
           <w:sz w:val="20"/>
           <w:szCs w:val="20"/>
         </w:rPr>
-        <w:t>iDProx Slim</w:t>
-      </w:r>
-    </w:p>
-    <w:p>
-      <w:pPr>
-        <w:rPr>
-          <w:b/>
-        </w:rPr>
-        <w:sectPr>
-          <w:type w:val="continuous"/>
-          <w:pgSz w:w="11906" w:h="16838"/>
-          <w:pgMar w:top="720" w:right="386" w:bottom="720" w:left="360" w:header="708" w:footer="708" w:gutter="0"/>
-          <w:cols w:num="3" w:space="591"/>
-          <w:docGrid w:linePitch="360"/>
-        </w:sectPr>
+        <w:br w:type="column"/>
+      </w:r>
+      <w:r>
+        <w:rPr>
+          <w:b/>
+          <w:sz w:val="20"/>
+          <w:szCs w:val="20"/>
+        </w:rPr>
+        <w:t>Especificações Técnicas</w:t>
+      </w:r>
+    </w:p>
+    <w:p>
+      <w:pPr>
+        <w:spacing w:after="120"/>
+        <w:rPr>
+          <w:b/>
+          <w:sz w:val="18"/>
+          <w:szCs w:val="18"/>
+        </w:rPr>
+      </w:pPr>
+      <w:r>
+        <w:rPr>
+          <w:b/>
+          <w:sz w:val="18"/>
+          <w:szCs w:val="18"/>
+        </w:rPr>
+        <w:t>Alimentação</w:t>
+      </w:r>
+    </w:p>
+    <w:p>
+      <w:pPr>
+        <w:spacing w:after="120"/>
+      </w:pPr>
+      <w:r>
+        <w:t>Fonte externa 12V/1A (não inclusa).</w:t>
+      </w:r>
+    </w:p>
+    <w:p>
+      <w:pPr>
+        <w:spacing w:after="120"/>
+      </w:pPr>
+      <w:r>
+        <w:t>Consumo de 1.2W nominal.</w:t>
+      </w:r>
+    </w:p>
+    <w:p>
+      <w:pPr>
+        <w:spacing w:after="120"/>
+        <w:rPr>
+          <w:b/>
+          <w:sz w:val="18"/>
+          <w:szCs w:val="18"/>
+        </w:rPr>
+      </w:pPr>
+      <w:r>
+        <w:rPr>
+          <w:b/>
+          <w:sz w:val="18"/>
+          <w:szCs w:val="18"/>
+        </w:rPr>
+        <w:t>Formas de identificação</w:t>
+      </w:r>
+    </w:p>
+    <w:p>
+      <w:pPr>
+        <w:spacing w:after="120"/>
+      </w:pPr>
+      <w:r>
+        <w:t xml:space="preserve">Cartão de proximidade: ASK, FSK, PSK ou </w:t>
+      </w:r>
+      <w:proofErr w:type="spellStart"/>
+      <w:r>
+        <w:t>Mifare</w:t>
+      </w:r>
+      <w:proofErr w:type="spellEnd"/>
+      <w:r>
+        <w:t>.</w:t>
+      </w:r>
+    </w:p>
+    <w:p>
+      <w:pPr>
+        <w:spacing w:after="120"/>
+        <w:rPr>
+          <w:rFonts w:cs="Segoe UI Symbol"/>
+        </w:rPr>
+      </w:pPr>
+      <w:r>
+        <w:rPr>
+          <w:rFonts w:ascii="Segoe UI Symbol" w:hAnsi="Segoe UI Symbol" w:cs="Segoe UI Symbol"/>
+        </w:rPr>
+        <w:t>⚠</w:t>
+      </w:r>
+      <w:r>
+        <w:rPr>
+          <w:rFonts w:ascii="Segoe UI Symbol" w:hAnsi="Segoe UI Symbol" w:cs="Segoe UI Symbol"/>
+        </w:rPr>
+        <w:t xml:space="preserve"> </w:t>
+      </w:r>
+      <w:r>
+        <w:rPr>
+          <w:rFonts w:cs="Segoe UI Symbol"/>
+        </w:rPr>
+        <w:t>O tipo de cartão deve ser solicitado no ato da compra.</w:t>
+      </w:r>
+    </w:p>
+    <w:p>
+      <w:pPr>
+        <w:spacing w:after="120"/>
+        <w:rPr>
+          <w:rFonts w:cs="Segoe UI Symbol"/>
+          <w:b/>
+          <w:sz w:val="18"/>
+          <w:szCs w:val="18"/>
+          <w:lang w:val="en-US"/>
+        </w:rPr>
+      </w:pPr>
+      <w:proofErr w:type="spellStart"/>
+      <w:r>
+        <w:rPr>
+          <w:rFonts w:cs="Segoe UI Symbol"/>
+          <w:b/>
+          <w:sz w:val="18"/>
+          <w:szCs w:val="18"/>
+          <w:lang w:val="en-US"/>
+        </w:rPr>
+        <w:t>Alcance</w:t>
+      </w:r>
+      <w:proofErr w:type="spellEnd"/>
+    </w:p>
+    <w:p>
+      <w:pPr>
+        <w:spacing w:after="120"/>
+        <w:rPr>
+          <w:rFonts w:cs="Segoe UI Symbol"/>
+          <w:lang w:val="en-US"/>
+        </w:rPr>
+      </w:pPr>
+      <w:r>
+        <w:rPr>
+          <w:rFonts w:cs="Segoe UI Symbol"/>
+          <w:lang w:val="en-US"/>
+        </w:rPr>
+        <w:t xml:space="preserve">ASK: 15cm | FSK: 10cm | PSK: 10cm | </w:t>
+      </w:r>
+      <w:proofErr w:type="spellStart"/>
+      <w:r>
+        <w:rPr>
+          <w:rFonts w:cs="Segoe UI Symbol"/>
+          <w:lang w:val="en-US"/>
+        </w:rPr>
+        <w:t>Mifare</w:t>
+      </w:r>
+      <w:proofErr w:type="spellEnd"/>
+      <w:r>
+        <w:rPr>
+          <w:rFonts w:cs="Segoe UI Symbol"/>
+          <w:lang w:val="en-US"/>
+        </w:rPr>
+        <w:t>: 6cm</w:t>
+      </w:r>
+    </w:p>
+    <w:p>
+      <w:pPr>
+        <w:spacing w:after="120"/>
+        <w:rPr>
+          <w:rFonts w:cs="Segoe UI Symbol"/>
+          <w:b/>
+          <w:sz w:val="18"/>
+          <w:szCs w:val="18"/>
+        </w:rPr>
+      </w:pPr>
+      <w:r>
+        <w:rPr>
+          <w:rFonts w:cs="Segoe UI Symbol"/>
+          <w:b/>
+          <w:sz w:val="18"/>
+          <w:szCs w:val="18"/>
+        </w:rPr>
+        <w:t>Comunicação</w:t>
+      </w:r>
+    </w:p>
+    <w:p>
+      <w:pPr>
+        <w:spacing w:after="120"/>
+        <w:rPr>
+          <w:rFonts w:cs="Segoe UI Symbol"/>
+        </w:rPr>
+      </w:pPr>
+      <w:r>
+        <w:rPr>
+          <w:rFonts w:cs="Segoe UI Symbol"/>
+        </w:rPr>
+        <w:t xml:space="preserve">Saída </w:t>
+      </w:r>
+      <w:proofErr w:type="spellStart"/>
+      <w:r>
+        <w:rPr>
+          <w:rFonts w:cs="Segoe UI Symbol"/>
+        </w:rPr>
+        <w:t>Wiega</w:t>
+      </w:r>
+      <w:r>
+        <w:rPr>
+          <w:rFonts w:cs="Segoe UI Symbol"/>
+        </w:rPr>
+        <w:t>nd</w:t>
+      </w:r>
+      <w:proofErr w:type="spellEnd"/>
+      <w:r>
+        <w:rPr>
+          <w:rFonts w:cs="Segoe UI Symbol"/>
+        </w:rPr>
+        <w:t xml:space="preserve"> nativa, configurável para ABA T</w:t>
+      </w:r>
+      <w:r>
+        <w:rPr>
+          <w:rFonts w:cs="Segoe UI Symbol"/>
+        </w:rPr>
+        <w:t>rack</w:t>
+      </w:r>
+      <w:r>
+        <w:rPr>
+          <w:rFonts w:cs="Segoe UI Symbol"/>
+        </w:rPr>
+        <w:t xml:space="preserve"> </w:t>
+      </w:r>
+      <w:r>
+        <w:rPr>
+          <w:rFonts w:cs="Segoe UI Symbol"/>
+        </w:rPr>
+        <w:t>II.</w:t>
+      </w:r>
+    </w:p>
+    <w:p>
+      <w:pPr>
+        <w:spacing w:after="120"/>
+        <w:rPr>
+          <w:rFonts w:cs="Segoe UI Symbol"/>
+        </w:rPr>
+      </w:pPr>
+      <w:r>
+        <w:rPr>
+          <w:rFonts w:cs="Segoe UI Symbol"/>
+        </w:rPr>
+        <w:t>Saída RS232 TTL compartilhada</w:t>
+      </w:r>
+    </w:p>
+    <w:p>
+      <w:pPr>
+        <w:spacing w:after="120"/>
+        <w:rPr>
+          <w:rFonts w:cs="Segoe UI Symbol"/>
+          <w:b/>
+          <w:sz w:val="18"/>
+          <w:szCs w:val="18"/>
+        </w:rPr>
+      </w:pPr>
+      <w:r>
+        <w:rPr>
+          <w:rFonts w:cs="Segoe UI Symbol"/>
+          <w:b/>
+          <w:sz w:val="18"/>
+          <w:szCs w:val="18"/>
+        </w:rPr>
+        <w:t>Interface</w:t>
+      </w:r>
+    </w:p>
+    <w:p>
+      <w:pPr>
+        <w:spacing w:after="120"/>
+        <w:rPr>
+          <w:rFonts w:cs="Segoe UI Symbol"/>
+        </w:rPr>
+      </w:pPr>
+      <w:r>
+        <w:rPr>
+          <w:rFonts w:cs="Segoe UI Symbol"/>
+        </w:rPr>
+        <w:t>Led amarelo, verde e vermelho controlado por entrada nativa.</w:t>
+      </w:r>
+    </w:p>
+    <w:p>
+      <w:pPr>
+        <w:spacing w:after="120"/>
+        <w:rPr>
+          <w:rFonts w:cs="Segoe UI Symbol"/>
+        </w:rPr>
+      </w:pPr>
+      <w:proofErr w:type="spellStart"/>
+      <w:r>
+        <w:rPr>
+          <w:rFonts w:cs="Segoe UI Symbol"/>
+        </w:rPr>
+        <w:t>Buzzer</w:t>
+      </w:r>
+      <w:proofErr w:type="spellEnd"/>
+      <w:r>
+        <w:rPr>
+          <w:rFonts w:cs="Segoe UI Symbol"/>
+        </w:rPr>
+        <w:t xml:space="preserve"> de 4kHz e 70dbA @100 controlado por entrada nativa.</w:t>
+      </w:r>
+    </w:p>
+    <w:p>
+      <w:pPr>
+        <w:spacing w:after="120"/>
+        <w:rPr>
+          <w:rFonts w:cs="Segoe UI Symbol"/>
+          <w:b/>
+          <w:sz w:val="18"/>
+          <w:szCs w:val="18"/>
+        </w:rPr>
+      </w:pPr>
+      <w:r>
+        <w:rPr>
+          <w:rFonts w:cs="Segoe UI Symbol"/>
+          <w:b/>
+          <w:sz w:val="18"/>
+          <w:szCs w:val="18"/>
+        </w:rPr>
+        <w:t>Dimensões</w:t>
+      </w:r>
+      <w:r>
+        <w:rPr>
+          <w:rFonts w:cs="Segoe UI Symbol"/>
+          <w:b/>
+          <w:sz w:val="18"/>
+          <w:szCs w:val="18"/>
+        </w:rPr>
+        <w:t xml:space="preserve"> e peso</w:t>
+      </w:r>
+    </w:p>
+    <w:p>
+      <w:pPr>
+        <w:spacing w:after="120"/>
+        <w:rPr>
+          <w:rFonts w:cs="Segoe UI Symbol"/>
+          <w:b/>
+        </w:rPr>
+      </w:pPr>
+      <w:r>
+        <w:rPr>
+          <w:rFonts w:cs="Segoe UI Symbol"/>
+          <w:b/>
+        </w:rPr>
+        <w:t xml:space="preserve">Modelo </w:t>
+      </w:r>
+      <w:proofErr w:type="spellStart"/>
+      <w:r>
+        <w:rPr>
+          <w:rFonts w:cs="Segoe UI Symbol"/>
+          <w:b/>
+        </w:rPr>
+        <w:t>Slim</w:t>
+      </w:r>
+      <w:proofErr w:type="spellEnd"/>
+      <w:r>
+        <w:rPr>
+          <w:rFonts w:cs="Segoe UI Symbol"/>
+          <w:b/>
+        </w:rPr>
+        <w:t xml:space="preserve"> </w:t>
+      </w:r>
+    </w:p>
+    <w:p>
+      <w:pPr>
+        <w:spacing w:after="120"/>
+        <w:rPr>
+          <w:rFonts w:cs="Segoe UI Symbol"/>
+        </w:rPr>
+      </w:pPr>
+      <w:r>
+        <w:rPr>
+          <w:rFonts w:cs="Segoe UI Symbol"/>
+        </w:rPr>
+        <w:t>20mm x 95mm x 51mm (P x A x L)</w:t>
+      </w:r>
+    </w:p>
+    <w:p>
+      <w:pPr>
+        <w:spacing w:after="120"/>
+        <w:rPr>
+          <w:rFonts w:cs="Segoe UI Symbol"/>
+        </w:rPr>
+      </w:pPr>
+      <w:r>
+        <w:rPr>
+          <w:rFonts w:cs="Segoe UI Symbol"/>
+        </w:rPr>
+        <w:t>103</w:t>
+      </w:r>
+      <w:r>
+        <w:rPr>
+          <w:rFonts w:cs="Segoe UI Symbol"/>
+        </w:rPr>
+        <w:t>g</w:t>
+      </w:r>
+    </w:p>
+    <w:p>
+      <w:pPr>
+        <w:spacing w:after="120"/>
+        <w:rPr>
+          <w:rFonts w:cs="Segoe UI Symbol"/>
+          <w:b/>
+        </w:rPr>
+      </w:pPr>
+      <w:r>
+        <w:rPr>
+          <w:rFonts w:cs="Segoe UI Symbol"/>
+          <w:b/>
+        </w:rPr>
+        <w:t xml:space="preserve">Modelo </w:t>
+      </w:r>
+      <w:proofErr w:type="spellStart"/>
+      <w:r>
+        <w:rPr>
+          <w:rFonts w:cs="Segoe UI Symbol"/>
+          <w:b/>
+        </w:rPr>
+        <w:t>Compact</w:t>
+      </w:r>
+      <w:proofErr w:type="spellEnd"/>
+    </w:p>
+    <w:p>
+      <w:pPr>
+        <w:spacing w:after="120"/>
+        <w:rPr>
+          <w:rFonts w:cs="Segoe UI Symbol"/>
+        </w:rPr>
+      </w:pPr>
+      <w:r>
+        <w:rPr>
+          <w:rFonts w:cs="Segoe UI Symbol"/>
+        </w:rPr>
+        <w:t>22mm x 130mm x 55mm (P x A x L</w:t>
+      </w:r>
+      <w:r>
+        <w:rPr>
+          <w:rFonts w:cs="Segoe UI Symbol"/>
+        </w:rPr>
+        <w:t>)</w:t>
+      </w:r>
+    </w:p>
+    <w:p>
+      <w:pPr>
+        <w:spacing w:after="120"/>
+        <w:rPr>
+          <w:rFonts w:cs="Segoe UI Symbol"/>
+        </w:rPr>
+      </w:pPr>
+      <w:r>
+        <w:rPr>
+          <w:rFonts w:cs="Segoe UI Symbol"/>
+        </w:rPr>
+        <w:t>102</w:t>
+      </w:r>
+      <w:r>
+        <w:rPr>
+          <w:rFonts w:cs="Segoe UI Symbol"/>
+        </w:rPr>
+        <w:t>g</w:t>
+      </w:r>
+    </w:p>
+    <w:p>
+      <w:pPr>
+        <w:rPr>
+          <w:b/>
+          <w:sz w:val="20"/>
+          <w:szCs w:val="20"/>
+        </w:rPr>
+      </w:pPr>
+      <w:r>
+        <w:rPr>
+          <w:b/>
+        </w:rPr>
+        <w:br w:type="column"/>
+      </w:r>
+      <w:r>
+        <w:rPr>
+          <w:b/>
+          <w:sz w:val="20"/>
+          <w:szCs w:val="20"/>
+        </w:rPr>
+        <w:t>Gabaritos</w:t>
+      </w:r>
+    </w:p>
+    <w:p>
+      <w:pPr>
+        <w:rPr>
+          <w:b/>
+          <w:sz w:val="20"/>
+          <w:szCs w:val="20"/>
+        </w:rPr>
+      </w:pPr>
+      <w:proofErr w:type="spellStart"/>
+      <w:r>
+        <w:rPr>
+          <w:b/>
+          <w:sz w:val="20"/>
+          <w:szCs w:val="20"/>
+        </w:rPr>
+        <w:t>iDProx</w:t>
+      </w:r>
+      <w:proofErr w:type="spellEnd"/>
+      <w:r>
+        <w:rPr>
+          <w:b/>
+          <w:sz w:val="20"/>
+          <w:szCs w:val="20"/>
+        </w:rPr>
+        <w:t xml:space="preserve"> </w:t>
+      </w:r>
+      <w:proofErr w:type="spellStart"/>
+      <w:r>
+        <w:rPr>
+          <w:b/>
+          <w:sz w:val="20"/>
+          <w:szCs w:val="20"/>
+        </w:rPr>
+        <w:t>Compact</w:t>
+      </w:r>
+      <w:proofErr w:type="spellEnd"/>
+    </w:p>
+    <w:p>
+      <w:pPr>
+        <w:rPr>
+          <w:b/>
+        </w:rPr>
       </w:pPr>
       <w:r>
         <w:rPr>
@@ -2964,10 +3673,10 @@
           <w:lang w:val="en-US"/>
         </w:rPr>
         <w:drawing>
-          <wp:inline distT="0" distB="0" distL="0" distR="0" wp14:anchorId="75023A60" wp14:editId="71866198">
+          <wp:inline distT="0" distB="0" distL="0" distR="0">
             <wp:extent cx="2019743" cy="3798235"/>
             <wp:effectExtent l="0" t="0" r="0" b="0"/>
-            <wp:docPr id="40" name="Picture 40"/>
+            <wp:docPr id="42" name="Picture 42"/>
             <wp:cNvGraphicFramePr>
               <a:graphicFrameLocks xmlns:a="http://schemas.openxmlformats.org/drawingml/2006/main" noChangeAspect="1"/>
             </wp:cNvGraphicFramePr>
@@ -2975,7 +3684,7 @@
               <a:graphicData uri="http://schemas.openxmlformats.org/drawingml/2006/picture">
                 <pic:pic xmlns:pic="http://schemas.openxmlformats.org/drawingml/2006/picture">
                   <pic:nvPicPr>
-                    <pic:cNvPr id="0" name="gab_s.emf"/>
+                    <pic:cNvPr id="0" name="gab.emf"/>
                     <pic:cNvPicPr/>
                   </pic:nvPicPr>
                   <pic:blipFill>
@@ -3008,6 +3717,114 @@
     </w:p>
     <w:p>
       <w:pPr>
+        <w:rPr>
+          <w:b/>
+          <w:sz w:val="20"/>
+          <w:szCs w:val="20"/>
+        </w:rPr>
+      </w:pPr>
+    </w:p>
+    <w:p>
+      <w:pPr>
+        <w:rPr>
+          <w:b/>
+        </w:rPr>
+      </w:pPr>
+      <w:proofErr w:type="spellStart"/>
+      <w:r>
+        <w:rPr>
+          <w:b/>
+          <w:sz w:val="20"/>
+          <w:szCs w:val="20"/>
+        </w:rPr>
+        <w:t>iDProx</w:t>
+      </w:r>
+      <w:proofErr w:type="spellEnd"/>
+      <w:r>
+        <w:rPr>
+          <w:b/>
+          <w:sz w:val="20"/>
+          <w:szCs w:val="20"/>
+        </w:rPr>
+        <w:t xml:space="preserve"> </w:t>
+      </w:r>
+      <w:proofErr w:type="spellStart"/>
+      <w:r>
+        <w:rPr>
+          <w:b/>
+          <w:sz w:val="20"/>
+          <w:szCs w:val="20"/>
+        </w:rPr>
+        <w:t>Slim</w:t>
+      </w:r>
+      <w:proofErr w:type="spellEnd"/>
+    </w:p>
+    <w:p>
+      <w:pPr>
+        <w:rPr>
+          <w:b/>
+        </w:rPr>
+        <w:sectPr>
+          <w:type w:val="continuous"/>
+          <w:pgSz w:w="11906" w:h="16838"/>
+          <w:pgMar w:top="720" w:right="386" w:bottom="720" w:left="360" w:header="708" w:footer="708" w:gutter="0"/>
+          <w:cols w:num="3" w:space="591"/>
+          <w:docGrid w:linePitch="360"/>
+        </w:sectPr>
+      </w:pPr>
+      <w:bookmarkStart w:id="0" w:name="_GoBack"/>
+      <w:r>
+        <w:rPr>
+          <w:b/>
+          <w:noProof/>
+          <w:lang w:val="en-US"/>
+        </w:rPr>
+        <w:drawing>
+          <wp:inline distT="0" distB="0" distL="0" distR="0" wp14:anchorId="75023A60" wp14:editId="71866198">
+            <wp:extent cx="2019743" cy="3798235"/>
+            <wp:effectExtent l="0" t="0" r="0" b="0"/>
+            <wp:docPr id="40" name="Picture 40"/>
+            <wp:cNvGraphicFramePr>
+              <a:graphicFrameLocks xmlns:a="http://schemas.openxmlformats.org/drawingml/2006/main" noChangeAspect="1"/>
+            </wp:cNvGraphicFramePr>
+            <a:graphic xmlns:a="http://schemas.openxmlformats.org/drawingml/2006/main">
+              <a:graphicData uri="http://schemas.openxmlformats.org/drawingml/2006/picture">
+                <pic:pic xmlns:pic="http://schemas.openxmlformats.org/drawingml/2006/picture">
+                  <pic:nvPicPr>
+                    <pic:cNvPr id="0" name="gab_s.emf"/>
+                    <pic:cNvPicPr/>
+                  </pic:nvPicPr>
+                  <pic:blipFill>
+                    <a:blip r:embed="rId22">
+                      <a:extLst>
+                        <a:ext uri="{28A0092B-C50C-407E-A947-70E740481C1C}">
+                          <a14:useLocalDpi xmlns:a14="http://schemas.microsoft.com/office/drawing/2010/main" val="0"/>
+                        </a:ext>
+                      </a:extLst>
+                    </a:blip>
+                    <a:stretch>
+                      <a:fillRect/>
+                    </a:stretch>
+                  </pic:blipFill>
+                  <pic:spPr>
+                    <a:xfrm>
+                      <a:off x="0" y="0"/>
+                      <a:ext cx="2019743" cy="3798235"/>
+                    </a:xfrm>
+                    <a:prstGeom prst="rect">
+                      <a:avLst/>
+                    </a:prstGeom>
+                  </pic:spPr>
+                </pic:pic>
+              </a:graphicData>
+            </a:graphic>
+          </wp:inline>
+        </w:drawing>
+      </w:r>
+    </w:p>
+    <w:bookmarkEnd w:id="0"/>
+    <w:p>
+      <w:pPr>
         <w:jc w:val="center"/>
       </w:pPr>
     </w:p>
@@ -3016,7 +3833,15 @@
         <w:jc w:val="center"/>
       </w:pPr>
       <w:r>
-        <w:t xml:space="preserve">Manual – iDProx – Versão </w:t>
+        <w:t xml:space="preserve">Manual – </w:t>
+      </w:r>
+      <w:proofErr w:type="spellStart"/>
+      <w:r>
+        <w:t>iDProx</w:t>
+      </w:r>
+      <w:proofErr w:type="spellEnd"/>
+      <w:r>
+        <w:t xml:space="preserve"> – Versão </w:t>
       </w:r>
       <w:r>
         <w:t>2.</w:t>
@@ -3024,13 +3849,24 @@
       <w:r>
         <w:t>6</w:t>
       </w:r>
-      <w:bookmarkStart w:id="0" w:name="_GoBack"/>
-      <w:bookmarkEnd w:id="0"/>
       <w:r>
         <w:t xml:space="preserve"> – </w:t>
       </w:r>
-      <w:r>
-        <w:t>Control iD 201</w:t>
+      <w:proofErr w:type="spellStart"/>
+      <w:r>
+        <w:t>Control</w:t>
+      </w:r>
+      <w:proofErr w:type="spellEnd"/>
+      <w:r>
+        <w:t xml:space="preserve"> </w:t>
+      </w:r>
+      <w:proofErr w:type="spellStart"/>
+      <w:r>
+        <w:t>iD</w:t>
+      </w:r>
+      <w:proofErr w:type="spellEnd"/>
+      <w:r>
+        <w:t xml:space="preserve"> 201</w:t>
       </w:r>
       <w:r>
         <w:t>9</w:t>
@@ -4663,6 +5499,18 @@
       </w:tblBorders>
     </w:tblPr>
   </w:style>
+  <w:style w:type="character" w:styleId="MenoPendente">
+    <w:name w:val="Unresolved Mention"/>
+    <w:basedOn w:val="Fontepargpadro"/>
+    <w:uiPriority w:val="99"/>
+    <w:semiHidden/>
+    <w:unhideWhenUsed/>
+    <w:rsid w:val="00DF4278"/>
+    <w:rPr>
+      <w:color w:val="605E5C"/>
+      <w:shd w:val="clear" w:color="auto" w:fill="E1DFDD"/>
+    </w:rPr>
+  </w:style>
 </w:styles>
 </file>
 
@@ -4956,7 +5804,7 @@
 </file>
 
 <file path=customXml/itemProps1.xml><?xml version="1.0" encoding="utf-8"?>
-<ds:datastoreItem xmlns:ds="http://schemas.openxmlformats.org/officeDocument/2006/customXml" ds:itemID="{BF2865A0-8B71-4C0B-9850-D56050341804}">
+<ds:datastoreItem xmlns:ds="http://schemas.openxmlformats.org/officeDocument/2006/customXml" ds:itemID="{57110096-75EA-4B3C-B578-0DC9CA6F28F8}">
   <ds:schemaRefs>
     <ds:schemaRef ds:uri="http://schemas.openxmlformats.org/officeDocument/2006/bibliography"/>
   </ds:schemaRefs>

</xml_diff>